<commit_message>
SOM updates and condition analysis included
</commit_message>
<xml_diff>
--- a/Manuscript/Telomere_parentage_SOM.docx
+++ b/Manuscript/Telomere_parentage_SOM.docx
@@ -13,7 +13,7 @@
         <w:t xml:space="preserve"> </w:t>
       </w:r>
       <w:r>
-        <w:t xml:space="preserve">Generalised linear mixed model output for analysis of parental condition on offspring sex ratio. We ran seperate models for mothers, fathers, and the mean telomere length of both parents.</w:t>
+        <w:t xml:space="preserve">Generalised linear mixed model output for analysis of parental telomere length offspring sex ratio. We ran seperate models for mothers, fathers, and the mean telomere length of both parents.</w:t>
       </w:r>
     </w:p>
     <w:tbl>
@@ -165,40 +165,40 @@
               <w:jc w:val="left"/>
             </w:pPr>
             <w:r>
-              <w:t xml:space="preserve">3.533</w:t>
-            </w:r>
-          </w:p>
-        </w:tc>
-        <w:tc>
-          <w:p>
-            <w:pPr>
-              <w:pStyle w:val="Compact"/>
-              <w:jc w:val="left"/>
-            </w:pPr>
-            <w:r>
-              <w:t xml:space="preserve">1.54</w:t>
-            </w:r>
-          </w:p>
-        </w:tc>
-        <w:tc>
-          <w:p>
-            <w:pPr>
-              <w:pStyle w:val="Compact"/>
-              <w:jc w:val="left"/>
-            </w:pPr>
-            <w:r>
-              <w:t xml:space="preserve">2.294</w:t>
-            </w:r>
-          </w:p>
-        </w:tc>
-        <w:tc>
-          <w:p>
-            <w:pPr>
-              <w:pStyle w:val="Compact"/>
-              <w:jc w:val="left"/>
-            </w:pPr>
-            <w:r>
-              <w:t xml:space="preserve">0.022</w:t>
+              <w:t xml:space="preserve">2.881</w:t>
+            </w:r>
+          </w:p>
+        </w:tc>
+        <w:tc>
+          <w:p>
+            <w:pPr>
+              <w:pStyle w:val="Compact"/>
+              <w:jc w:val="left"/>
+            </w:pPr>
+            <w:r>
+              <w:t xml:space="preserve">1.338</w:t>
+            </w:r>
+          </w:p>
+        </w:tc>
+        <w:tc>
+          <w:p>
+            <w:pPr>
+              <w:pStyle w:val="Compact"/>
+              <w:jc w:val="left"/>
+            </w:pPr>
+            <w:r>
+              <w:t xml:space="preserve">2.153</w:t>
+            </w:r>
+          </w:p>
+        </w:tc>
+        <w:tc>
+          <w:p>
+            <w:pPr>
+              <w:pStyle w:val="Compact"/>
+              <w:jc w:val="left"/>
+            </w:pPr>
+            <w:r>
+              <w:t xml:space="preserve">0.031</w:t>
             </w:r>
           </w:p>
         </w:tc>
@@ -222,40 +222,40 @@
               <w:jc w:val="left"/>
             </w:pPr>
             <w:r>
-              <w:t xml:space="preserve">-0.672</w:t>
-            </w:r>
-          </w:p>
-        </w:tc>
-        <w:tc>
-          <w:p>
-            <w:pPr>
-              <w:pStyle w:val="Compact"/>
-              <w:jc w:val="left"/>
-            </w:pPr>
-            <w:r>
-              <w:t xml:space="preserve">0.262</w:t>
-            </w:r>
-          </w:p>
-        </w:tc>
-        <w:tc>
-          <w:p>
-            <w:pPr>
-              <w:pStyle w:val="Compact"/>
-              <w:jc w:val="left"/>
-            </w:pPr>
-            <w:r>
-              <w:t xml:space="preserve">-2.566</w:t>
-            </w:r>
-          </w:p>
-        </w:tc>
-        <w:tc>
-          <w:p>
-            <w:pPr>
-              <w:pStyle w:val="Compact"/>
-              <w:jc w:val="left"/>
-            </w:pPr>
-            <w:r>
-              <w:t xml:space="preserve">0.01</w:t>
+              <w:t xml:space="preserve">-0.624</w:t>
+            </w:r>
+          </w:p>
+        </w:tc>
+        <w:tc>
+          <w:p>
+            <w:pPr>
+              <w:pStyle w:val="Compact"/>
+              <w:jc w:val="left"/>
+            </w:pPr>
+            <w:r>
+              <w:t xml:space="preserve">0.235</w:t>
+            </w:r>
+          </w:p>
+        </w:tc>
+        <w:tc>
+          <w:p>
+            <w:pPr>
+              <w:pStyle w:val="Compact"/>
+              <w:jc w:val="left"/>
+            </w:pPr>
+            <w:r>
+              <w:t xml:space="preserve">-2.65</w:t>
+            </w:r>
+          </w:p>
+        </w:tc>
+        <w:tc>
+          <w:p>
+            <w:pPr>
+              <w:pStyle w:val="Compact"/>
+              <w:jc w:val="left"/>
+            </w:pPr>
+            <w:r>
+              <w:t xml:space="preserve">0.008</w:t>
             </w:r>
           </w:p>
         </w:tc>
@@ -279,40 +279,40 @@
               <w:jc w:val="left"/>
             </w:pPr>
             <w:r>
-              <w:t xml:space="preserve">0.033</w:t>
-            </w:r>
-          </w:p>
-        </w:tc>
-        <w:tc>
-          <w:p>
-            <w:pPr>
-              <w:pStyle w:val="Compact"/>
-              <w:jc w:val="left"/>
-            </w:pPr>
-            <w:r>
-              <w:t xml:space="preserve">0.128</w:t>
-            </w:r>
-          </w:p>
-        </w:tc>
-        <w:tc>
-          <w:p>
-            <w:pPr>
-              <w:pStyle w:val="Compact"/>
-              <w:jc w:val="left"/>
-            </w:pPr>
-            <w:r>
-              <w:t xml:space="preserve">0.256</w:t>
-            </w:r>
-          </w:p>
-        </w:tc>
-        <w:tc>
-          <w:p>
-            <w:pPr>
-              <w:pStyle w:val="Compact"/>
-              <w:jc w:val="left"/>
-            </w:pPr>
-            <w:r>
-              <w:t xml:space="preserve">0.798</w:t>
+              <w:t xml:space="preserve">0.111</w:t>
+            </w:r>
+          </w:p>
+        </w:tc>
+        <w:tc>
+          <w:p>
+            <w:pPr>
+              <w:pStyle w:val="Compact"/>
+              <w:jc w:val="left"/>
+            </w:pPr>
+            <w:r>
+              <w:t xml:space="preserve">0.132</w:t>
+            </w:r>
+          </w:p>
+        </w:tc>
+        <w:tc>
+          <w:p>
+            <w:pPr>
+              <w:pStyle w:val="Compact"/>
+              <w:jc w:val="left"/>
+            </w:pPr>
+            <w:r>
+              <w:t xml:space="preserve">0.835</w:t>
+            </w:r>
+          </w:p>
+        </w:tc>
+        <w:tc>
+          <w:p>
+            <w:pPr>
+              <w:pStyle w:val="Compact"/>
+              <w:jc w:val="left"/>
+            </w:pPr>
+            <w:r>
+              <w:t xml:space="preserve">0.403</w:t>
             </w:r>
           </w:p>
         </w:tc>
@@ -336,40 +336,40 @@
               <w:jc w:val="left"/>
             </w:pPr>
             <w:r>
-              <w:t xml:space="preserve">-0.363</w:t>
-            </w:r>
-          </w:p>
-        </w:tc>
-        <w:tc>
-          <w:p>
-            <w:pPr>
-              <w:pStyle w:val="Compact"/>
-              <w:jc w:val="left"/>
-            </w:pPr>
-            <w:r>
-              <w:t xml:space="preserve">0.563</w:t>
-            </w:r>
-          </w:p>
-        </w:tc>
-        <w:tc>
-          <w:p>
-            <w:pPr>
-              <w:pStyle w:val="Compact"/>
-              <w:jc w:val="left"/>
-            </w:pPr>
-            <w:r>
-              <w:t xml:space="preserve">-0.645</w:t>
-            </w:r>
-          </w:p>
-        </w:tc>
-        <w:tc>
-          <w:p>
-            <w:pPr>
-              <w:pStyle w:val="Compact"/>
-              <w:jc w:val="left"/>
-            </w:pPr>
-            <w:r>
-              <w:t xml:space="preserve">0.519</w:t>
+              <w:t xml:space="preserve">-0.509</w:t>
+            </w:r>
+          </w:p>
+        </w:tc>
+        <w:tc>
+          <w:p>
+            <w:pPr>
+              <w:pStyle w:val="Compact"/>
+              <w:jc w:val="left"/>
+            </w:pPr>
+            <w:r>
+              <w:t xml:space="preserve">0.578</w:t>
+            </w:r>
+          </w:p>
+        </w:tc>
+        <w:tc>
+          <w:p>
+            <w:pPr>
+              <w:pStyle w:val="Compact"/>
+              <w:jc w:val="left"/>
+            </w:pPr>
+            <w:r>
+              <w:t xml:space="preserve">-0.881</w:t>
+            </w:r>
+          </w:p>
+        </w:tc>
+        <w:tc>
+          <w:p>
+            <w:pPr>
+              <w:pStyle w:val="Compact"/>
+              <w:jc w:val="left"/>
+            </w:pPr>
+            <w:r>
+              <w:t xml:space="preserve">0.378</w:t>
             </w:r>
           </w:p>
         </w:tc>
@@ -393,40 +393,40 @@
               <w:jc w:val="left"/>
             </w:pPr>
             <w:r>
-              <w:t xml:space="preserve">0.286</w:t>
-            </w:r>
-          </w:p>
-        </w:tc>
-        <w:tc>
-          <w:p>
-            <w:pPr>
-              <w:pStyle w:val="Compact"/>
-              <w:jc w:val="left"/>
-            </w:pPr>
-            <w:r>
-              <w:t xml:space="preserve">0.898</w:t>
-            </w:r>
-          </w:p>
-        </w:tc>
-        <w:tc>
-          <w:p>
-            <w:pPr>
-              <w:pStyle w:val="Compact"/>
-              <w:jc w:val="left"/>
-            </w:pPr>
-            <w:r>
-              <w:t xml:space="preserve">0.319</w:t>
-            </w:r>
-          </w:p>
-        </w:tc>
-        <w:tc>
-          <w:p>
-            <w:pPr>
-              <w:pStyle w:val="Compact"/>
-              <w:jc w:val="left"/>
-            </w:pPr>
-            <w:r>
-              <w:t xml:space="preserve">0.75</w:t>
+              <w:t xml:space="preserve">0.47</w:t>
+            </w:r>
+          </w:p>
+        </w:tc>
+        <w:tc>
+          <w:p>
+            <w:pPr>
+              <w:pStyle w:val="Compact"/>
+              <w:jc w:val="left"/>
+            </w:pPr>
+            <w:r>
+              <w:t xml:space="preserve">0.947</w:t>
+            </w:r>
+          </w:p>
+        </w:tc>
+        <w:tc>
+          <w:p>
+            <w:pPr>
+              <w:pStyle w:val="Compact"/>
+              <w:jc w:val="left"/>
+            </w:pPr>
+            <w:r>
+              <w:t xml:space="preserve">0.496</w:t>
+            </w:r>
+          </w:p>
+        </w:tc>
+        <w:tc>
+          <w:p>
+            <w:pPr>
+              <w:pStyle w:val="Compact"/>
+              <w:jc w:val="left"/>
+            </w:pPr>
+            <w:r>
+              <w:t xml:space="preserve">0.62</w:t>
             </w:r>
           </w:p>
         </w:tc>
@@ -450,40 +450,40 @@
               <w:jc w:val="left"/>
             </w:pPr>
             <w:r>
-              <w:t xml:space="preserve">0.286</w:t>
-            </w:r>
-          </w:p>
-        </w:tc>
-        <w:tc>
-          <w:p>
-            <w:pPr>
-              <w:pStyle w:val="Compact"/>
-              <w:jc w:val="left"/>
-            </w:pPr>
-            <w:r>
-              <w:t xml:space="preserve">0.898</w:t>
-            </w:r>
-          </w:p>
-        </w:tc>
-        <w:tc>
-          <w:p>
-            <w:pPr>
-              <w:pStyle w:val="Compact"/>
-              <w:jc w:val="left"/>
-            </w:pPr>
-            <w:r>
-              <w:t xml:space="preserve">0.319</w:t>
-            </w:r>
-          </w:p>
-        </w:tc>
-        <w:tc>
-          <w:p>
-            <w:pPr>
-              <w:pStyle w:val="Compact"/>
-              <w:jc w:val="left"/>
-            </w:pPr>
-            <w:r>
-              <w:t xml:space="preserve">0.75</w:t>
+              <w:t xml:space="preserve">0.47</w:t>
+            </w:r>
+          </w:p>
+        </w:tc>
+        <w:tc>
+          <w:p>
+            <w:pPr>
+              <w:pStyle w:val="Compact"/>
+              <w:jc w:val="left"/>
+            </w:pPr>
+            <w:r>
+              <w:t xml:space="preserve">0.947</w:t>
+            </w:r>
+          </w:p>
+        </w:tc>
+        <w:tc>
+          <w:p>
+            <w:pPr>
+              <w:pStyle w:val="Compact"/>
+              <w:jc w:val="left"/>
+            </w:pPr>
+            <w:r>
+              <w:t xml:space="preserve">0.496</w:t>
+            </w:r>
+          </w:p>
+        </w:tc>
+        <w:tc>
+          <w:p>
+            <w:pPr>
+              <w:pStyle w:val="Compact"/>
+              <w:jc w:val="left"/>
+            </w:pPr>
+            <w:r>
+              <w:t xml:space="preserve">0.62</w:t>
             </w:r>
           </w:p>
         </w:tc>
@@ -548,40 +548,40 @@
               <w:jc w:val="left"/>
             </w:pPr>
             <w:r>
-              <w:t xml:space="preserve">2.527</w:t>
-            </w:r>
-          </w:p>
-        </w:tc>
-        <w:tc>
-          <w:p>
-            <w:pPr>
-              <w:pStyle w:val="Compact"/>
-              <w:jc w:val="left"/>
-            </w:pPr>
-            <w:r>
-              <w:t xml:space="preserve">1.485</w:t>
-            </w:r>
-          </w:p>
-        </w:tc>
-        <w:tc>
-          <w:p>
-            <w:pPr>
-              <w:pStyle w:val="Compact"/>
-              <w:jc w:val="left"/>
-            </w:pPr>
-            <w:r>
-              <w:t xml:space="preserve">1.702</w:t>
-            </w:r>
-          </w:p>
-        </w:tc>
-        <w:tc>
-          <w:p>
-            <w:pPr>
-              <w:pStyle w:val="Compact"/>
-              <w:jc w:val="left"/>
-            </w:pPr>
-            <w:r>
-              <w:t xml:space="preserve">0.089</w:t>
+              <w:t xml:space="preserve">5.859</w:t>
+            </w:r>
+          </w:p>
+        </w:tc>
+        <w:tc>
+          <w:p>
+            <w:pPr>
+              <w:pStyle w:val="Compact"/>
+              <w:jc w:val="left"/>
+            </w:pPr>
+            <w:r>
+              <w:t xml:space="preserve">4.302</w:t>
+            </w:r>
+          </w:p>
+        </w:tc>
+        <w:tc>
+          <w:p>
+            <w:pPr>
+              <w:pStyle w:val="Compact"/>
+              <w:jc w:val="left"/>
+            </w:pPr>
+            <w:r>
+              <w:t xml:space="preserve">1.362</w:t>
+            </w:r>
+          </w:p>
+        </w:tc>
+        <w:tc>
+          <w:p>
+            <w:pPr>
+              <w:pStyle w:val="Compact"/>
+              <w:jc w:val="left"/>
+            </w:pPr>
+            <w:r>
+              <w:t xml:space="preserve">0.173</w:t>
             </w:r>
           </w:p>
         </w:tc>
@@ -605,40 +605,40 @@
               <w:jc w:val="left"/>
             </w:pPr>
             <w:r>
-              <w:t xml:space="preserve">-0.43</w:t>
-            </w:r>
-          </w:p>
-        </w:tc>
-        <w:tc>
-          <w:p>
-            <w:pPr>
-              <w:pStyle w:val="Compact"/>
-              <w:jc w:val="left"/>
-            </w:pPr>
-            <w:r>
-              <w:t xml:space="preserve">0.265</w:t>
-            </w:r>
-          </w:p>
-        </w:tc>
-        <w:tc>
-          <w:p>
-            <w:pPr>
-              <w:pStyle w:val="Compact"/>
-              <w:jc w:val="left"/>
-            </w:pPr>
-            <w:r>
-              <w:t xml:space="preserve">-1.619</w:t>
-            </w:r>
-          </w:p>
-        </w:tc>
-        <w:tc>
-          <w:p>
-            <w:pPr>
-              <w:pStyle w:val="Compact"/>
-              <w:jc w:val="left"/>
-            </w:pPr>
-            <w:r>
-              <w:t xml:space="preserve">0.105</w:t>
+              <w:t xml:space="preserve">-1.172</w:t>
+            </w:r>
+          </w:p>
+        </w:tc>
+        <w:tc>
+          <w:p>
+            <w:pPr>
+              <w:pStyle w:val="Compact"/>
+              <w:jc w:val="left"/>
+            </w:pPr>
+            <w:r>
+              <w:t xml:space="preserve">0.818</w:t>
+            </w:r>
+          </w:p>
+        </w:tc>
+        <w:tc>
+          <w:p>
+            <w:pPr>
+              <w:pStyle w:val="Compact"/>
+              <w:jc w:val="left"/>
+            </w:pPr>
+            <w:r>
+              <w:t xml:space="preserve">-1.432</w:t>
+            </w:r>
+          </w:p>
+        </w:tc>
+        <w:tc>
+          <w:p>
+            <w:pPr>
+              <w:pStyle w:val="Compact"/>
+              <w:jc w:val="left"/>
+            </w:pPr>
+            <w:r>
+              <w:t xml:space="preserve">0.152</w:t>
             </w:r>
           </w:p>
         </w:tc>
@@ -662,40 +662,40 @@
               <w:jc w:val="left"/>
             </w:pPr>
             <w:r>
-              <w:t xml:space="preserve">-0.013</w:t>
-            </w:r>
-          </w:p>
-        </w:tc>
-        <w:tc>
-          <w:p>
-            <w:pPr>
-              <w:pStyle w:val="Compact"/>
-              <w:jc w:val="left"/>
-            </w:pPr>
-            <w:r>
-              <w:t xml:space="preserve">0.688</w:t>
-            </w:r>
-          </w:p>
-        </w:tc>
-        <w:tc>
-          <w:p>
-            <w:pPr>
-              <w:pStyle w:val="Compact"/>
-              <w:jc w:val="left"/>
-            </w:pPr>
-            <w:r>
-              <w:t xml:space="preserve">-0.018</w:t>
-            </w:r>
-          </w:p>
-        </w:tc>
-        <w:tc>
-          <w:p>
-            <w:pPr>
-              <w:pStyle w:val="Compact"/>
-              <w:jc w:val="left"/>
-            </w:pPr>
-            <w:r>
-              <w:t xml:space="preserve">0.985</w:t>
+              <w:t xml:space="preserve">-0.084</w:t>
+            </w:r>
+          </w:p>
+        </w:tc>
+        <w:tc>
+          <w:p>
+            <w:pPr>
+              <w:pStyle w:val="Compact"/>
+              <w:jc w:val="left"/>
+            </w:pPr>
+            <w:r>
+              <w:t xml:space="preserve">1.148</w:t>
+            </w:r>
+          </w:p>
+        </w:tc>
+        <w:tc>
+          <w:p>
+            <w:pPr>
+              <w:pStyle w:val="Compact"/>
+              <w:jc w:val="left"/>
+            </w:pPr>
+            <w:r>
+              <w:t xml:space="preserve">-0.073</w:t>
+            </w:r>
+          </w:p>
+        </w:tc>
+        <w:tc>
+          <w:p>
+            <w:pPr>
+              <w:pStyle w:val="Compact"/>
+              <w:jc w:val="left"/>
+            </w:pPr>
+            <w:r>
+              <w:t xml:space="preserve">0.942</w:t>
             </w:r>
           </w:p>
         </w:tc>
@@ -719,40 +719,40 @@
               <w:jc w:val="left"/>
             </w:pPr>
             <w:r>
-              <w:t xml:space="preserve">-0.366</w:t>
-            </w:r>
-          </w:p>
-        </w:tc>
-        <w:tc>
-          <w:p>
-            <w:pPr>
-              <w:pStyle w:val="Compact"/>
-              <w:jc w:val="left"/>
-            </w:pPr>
-            <w:r>
-              <w:t xml:space="preserve">7.055</w:t>
-            </w:r>
-          </w:p>
-        </w:tc>
-        <w:tc>
-          <w:p>
-            <w:pPr>
-              <w:pStyle w:val="Compact"/>
-              <w:jc w:val="left"/>
-            </w:pPr>
-            <w:r>
-              <w:t xml:space="preserve">-0.052</w:t>
-            </w:r>
-          </w:p>
-        </w:tc>
-        <w:tc>
-          <w:p>
-            <w:pPr>
-              <w:pStyle w:val="Compact"/>
-              <w:jc w:val="left"/>
-            </w:pPr>
-            <w:r>
-              <w:t xml:space="preserve">0.959</w:t>
+              <w:t xml:space="preserve">-5.898</w:t>
+            </w:r>
+          </w:p>
+        </w:tc>
+        <w:tc>
+          <w:p>
+            <w:pPr>
+              <w:pStyle w:val="Compact"/>
+              <w:jc w:val="left"/>
+            </w:pPr>
+            <w:r>
+              <w:t xml:space="preserve">5.134</w:t>
+            </w:r>
+          </w:p>
+        </w:tc>
+        <w:tc>
+          <w:p>
+            <w:pPr>
+              <w:pStyle w:val="Compact"/>
+              <w:jc w:val="left"/>
+            </w:pPr>
+            <w:r>
+              <w:t xml:space="preserve">-1.149</w:t>
+            </w:r>
+          </w:p>
+        </w:tc>
+        <w:tc>
+          <w:p>
+            <w:pPr>
+              <w:pStyle w:val="Compact"/>
+              <w:jc w:val="left"/>
+            </w:pPr>
+            <w:r>
+              <w:t xml:space="preserve">0.251</w:t>
             </w:r>
           </w:p>
         </w:tc>
@@ -776,40 +776,40 @@
               <w:jc w:val="left"/>
             </w:pPr>
             <w:r>
-              <w:t xml:space="preserve">-3.18</w:t>
-            </w:r>
-          </w:p>
-        </w:tc>
-        <w:tc>
-          <w:p>
-            <w:pPr>
-              <w:pStyle w:val="Compact"/>
-              <w:jc w:val="left"/>
-            </w:pPr>
-            <w:r>
-              <w:t xml:space="preserve">0.878</w:t>
-            </w:r>
-          </w:p>
-        </w:tc>
-        <w:tc>
-          <w:p>
-            <w:pPr>
-              <w:pStyle w:val="Compact"/>
-              <w:jc w:val="left"/>
-            </w:pPr>
-            <w:r>
-              <w:t xml:space="preserve">-3.623</w:t>
-            </w:r>
-          </w:p>
-        </w:tc>
-        <w:tc>
-          <w:p>
-            <w:pPr>
-              <w:pStyle w:val="Compact"/>
-              <w:jc w:val="left"/>
-            </w:pPr>
-            <w:r>
-              <w:t xml:space="preserve">&lt;0.001</w:t>
+              <w:t xml:space="preserve">-5.398</w:t>
+            </w:r>
+          </w:p>
+        </w:tc>
+        <w:tc>
+          <w:p>
+            <w:pPr>
+              <w:pStyle w:val="Compact"/>
+              <w:jc w:val="left"/>
+            </w:pPr>
+            <w:r>
+              <w:t xml:space="preserve">2.053</w:t>
+            </w:r>
+          </w:p>
+        </w:tc>
+        <w:tc>
+          <w:p>
+            <w:pPr>
+              <w:pStyle w:val="Compact"/>
+              <w:jc w:val="left"/>
+            </w:pPr>
+            <w:r>
+              <w:t xml:space="preserve">-2.63</w:t>
+            </w:r>
+          </w:p>
+        </w:tc>
+        <w:tc>
+          <w:p>
+            <w:pPr>
+              <w:pStyle w:val="Compact"/>
+              <w:jc w:val="left"/>
+            </w:pPr>
+            <w:r>
+              <w:t xml:space="preserve">0.009</w:t>
             </w:r>
           </w:p>
         </w:tc>
@@ -874,29 +874,86 @@
               <w:jc w:val="left"/>
             </w:pPr>
             <w:r>
-              <w:t xml:space="preserve">3.775</w:t>
-            </w:r>
-          </w:p>
-        </w:tc>
-        <w:tc>
-          <w:p>
-            <w:pPr>
-              <w:pStyle w:val="Compact"/>
-              <w:jc w:val="left"/>
-            </w:pPr>
-            <w:r>
-              <w:t xml:space="preserve">1.131</w:t>
-            </w:r>
-          </w:p>
-        </w:tc>
-        <w:tc>
-          <w:p>
-            <w:pPr>
-              <w:pStyle w:val="Compact"/>
-              <w:jc w:val="left"/>
-            </w:pPr>
-            <w:r>
-              <w:t xml:space="preserve">3.338</w:t>
+              <w:t xml:space="preserve">3.447</w:t>
+            </w:r>
+          </w:p>
+        </w:tc>
+        <w:tc>
+          <w:p>
+            <w:pPr>
+              <w:pStyle w:val="Compact"/>
+              <w:jc w:val="left"/>
+            </w:pPr>
+            <w:r>
+              <w:t xml:space="preserve">1.101</w:t>
+            </w:r>
+          </w:p>
+        </w:tc>
+        <w:tc>
+          <w:p>
+            <w:pPr>
+              <w:pStyle w:val="Compact"/>
+              <w:jc w:val="left"/>
+            </w:pPr>
+            <w:r>
+              <w:t xml:space="preserve">3.13</w:t>
+            </w:r>
+          </w:p>
+        </w:tc>
+        <w:tc>
+          <w:p>
+            <w:pPr>
+              <w:pStyle w:val="Compact"/>
+              <w:jc w:val="left"/>
+            </w:pPr>
+            <w:r>
+              <w:t xml:space="preserve">0.002</w:t>
+            </w:r>
+          </w:p>
+        </w:tc>
+      </w:tr>
+      <w:tr>
+        <w:tc>
+          <w:p>
+            <w:pPr>
+              <w:pStyle w:val="Compact"/>
+              <w:jc w:val="left"/>
+            </w:pPr>
+            <w:r>
+              <w:t xml:space="preserve">Parental TL</w:t>
+            </w:r>
+          </w:p>
+        </w:tc>
+        <w:tc>
+          <w:p>
+            <w:pPr>
+              <w:pStyle w:val="Compact"/>
+              <w:jc w:val="left"/>
+            </w:pPr>
+            <w:r>
+              <w:t xml:space="preserve">-0.648</w:t>
+            </w:r>
+          </w:p>
+        </w:tc>
+        <w:tc>
+          <w:p>
+            <w:pPr>
+              <w:pStyle w:val="Compact"/>
+              <w:jc w:val="left"/>
+            </w:pPr>
+            <w:r>
+              <w:t xml:space="preserve">0.202</w:t>
+            </w:r>
+          </w:p>
+        </w:tc>
+        <w:tc>
+          <w:p>
+            <w:pPr>
+              <w:pStyle w:val="Compact"/>
+              <w:jc w:val="left"/>
+            </w:pPr>
+            <w:r>
+              <w:t xml:space="preserve">-3.215</w:t>
             </w:r>
           </w:p>
         </w:tc>
@@ -920,63 +977,6 @@
               <w:jc w:val="left"/>
             </w:pPr>
             <w:r>
-              <w:t xml:space="preserve">Parental TL</w:t>
-            </w:r>
-          </w:p>
-        </w:tc>
-        <w:tc>
-          <w:p>
-            <w:pPr>
-              <w:pStyle w:val="Compact"/>
-              <w:jc w:val="left"/>
-            </w:pPr>
-            <w:r>
-              <w:t xml:space="preserve">-0.691</w:t>
-            </w:r>
-          </w:p>
-        </w:tc>
-        <w:tc>
-          <w:p>
-            <w:pPr>
-              <w:pStyle w:val="Compact"/>
-              <w:jc w:val="left"/>
-            </w:pPr>
-            <w:r>
-              <w:t xml:space="preserve">0.206</w:t>
-            </w:r>
-          </w:p>
-        </w:tc>
-        <w:tc>
-          <w:p>
-            <w:pPr>
-              <w:pStyle w:val="Compact"/>
-              <w:jc w:val="left"/>
-            </w:pPr>
-            <w:r>
-              <w:t xml:space="preserve">-3.36</w:t>
-            </w:r>
-          </w:p>
-        </w:tc>
-        <w:tc>
-          <w:p>
-            <w:pPr>
-              <w:pStyle w:val="Compact"/>
-              <w:jc w:val="left"/>
-            </w:pPr>
-            <w:r>
-              <w:t xml:space="preserve">0.001</w:t>
-            </w:r>
-          </w:p>
-        </w:tc>
-      </w:tr>
-      <w:tr>
-        <w:tc>
-          <w:p>
-            <w:pPr>
-              <w:pStyle w:val="Compact"/>
-              <w:jc w:val="left"/>
-            </w:pPr>
-            <w:r>
               <w:t xml:space="preserve">Maternal age</w:t>
             </w:r>
           </w:p>
@@ -999,29 +999,29 @@
               <w:jc w:val="left"/>
             </w:pPr>
             <w:r>
-              <w:t xml:space="preserve">0.093</w:t>
-            </w:r>
-          </w:p>
-        </w:tc>
-        <w:tc>
-          <w:p>
-            <w:pPr>
-              <w:pStyle w:val="Compact"/>
-              <w:jc w:val="left"/>
-            </w:pPr>
-            <w:r>
-              <w:t xml:space="preserve">0.573</w:t>
-            </w:r>
-          </w:p>
-        </w:tc>
-        <w:tc>
-          <w:p>
-            <w:pPr>
-              <w:pStyle w:val="Compact"/>
-              <w:jc w:val="left"/>
-            </w:pPr>
-            <w:r>
-              <w:t xml:space="preserve">0.567</w:t>
+              <w:t xml:space="preserve">0.092</w:t>
+            </w:r>
+          </w:p>
+        </w:tc>
+        <w:tc>
+          <w:p>
+            <w:pPr>
+              <w:pStyle w:val="Compact"/>
+              <w:jc w:val="left"/>
+            </w:pPr>
+            <w:r>
+              <w:t xml:space="preserve">0.582</w:t>
+            </w:r>
+          </w:p>
+        </w:tc>
+        <w:tc>
+          <w:p>
+            <w:pPr>
+              <w:pStyle w:val="Compact"/>
+              <w:jc w:val="left"/>
+            </w:pPr>
+            <w:r>
+              <w:t xml:space="preserve">0.56</w:t>
             </w:r>
           </w:p>
         </w:tc>
@@ -1045,40 +1045,40 @@
               <w:jc w:val="left"/>
             </w:pPr>
             <w:r>
-              <w:t xml:space="preserve">-0.105</w:t>
-            </w:r>
-          </w:p>
-        </w:tc>
-        <w:tc>
-          <w:p>
-            <w:pPr>
-              <w:pStyle w:val="Compact"/>
-              <w:jc w:val="left"/>
-            </w:pPr>
-            <w:r>
-              <w:t xml:space="preserve">0.093</w:t>
-            </w:r>
-          </w:p>
-        </w:tc>
-        <w:tc>
-          <w:p>
-            <w:pPr>
-              <w:pStyle w:val="Compact"/>
-              <w:jc w:val="left"/>
-            </w:pPr>
-            <w:r>
-              <w:t xml:space="preserve">-1.134</w:t>
-            </w:r>
-          </w:p>
-        </w:tc>
-        <w:tc>
-          <w:p>
-            <w:pPr>
-              <w:pStyle w:val="Compact"/>
-              <w:jc w:val="left"/>
-            </w:pPr>
-            <w:r>
-              <w:t xml:space="preserve">0.257</w:t>
+              <w:t xml:space="preserve">-0.083</w:t>
+            </w:r>
+          </w:p>
+        </w:tc>
+        <w:tc>
+          <w:p>
+            <w:pPr>
+              <w:pStyle w:val="Compact"/>
+              <w:jc w:val="left"/>
+            </w:pPr>
+            <w:r>
+              <w:t xml:space="preserve">0.095</w:t>
+            </w:r>
+          </w:p>
+        </w:tc>
+        <w:tc>
+          <w:p>
+            <w:pPr>
+              <w:pStyle w:val="Compact"/>
+              <w:jc w:val="left"/>
+            </w:pPr>
+            <w:r>
+              <w:t xml:space="preserve">-0.866</w:t>
+            </w:r>
+          </w:p>
+        </w:tc>
+        <w:tc>
+          <w:p>
+            <w:pPr>
+              <w:pStyle w:val="Compact"/>
+              <w:jc w:val="left"/>
+            </w:pPr>
+            <w:r>
+              <w:t xml:space="preserve">0.386</w:t>
             </w:r>
           </w:p>
         </w:tc>
@@ -1102,40 +1102,40 @@
               <w:jc w:val="left"/>
             </w:pPr>
             <w:r>
-              <w:t xml:space="preserve">-0.395</w:t>
-            </w:r>
-          </w:p>
-        </w:tc>
-        <w:tc>
-          <w:p>
-            <w:pPr>
-              <w:pStyle w:val="Compact"/>
-              <w:jc w:val="left"/>
-            </w:pPr>
-            <w:r>
-              <w:t xml:space="preserve">0.402</w:t>
-            </w:r>
-          </w:p>
-        </w:tc>
-        <w:tc>
-          <w:p>
-            <w:pPr>
-              <w:pStyle w:val="Compact"/>
-              <w:jc w:val="left"/>
-            </w:pPr>
-            <w:r>
-              <w:t xml:space="preserve">-0.984</w:t>
-            </w:r>
-          </w:p>
-        </w:tc>
-        <w:tc>
-          <w:p>
-            <w:pPr>
-              <w:pStyle w:val="Compact"/>
-              <w:jc w:val="left"/>
-            </w:pPr>
-            <w:r>
-              <w:t xml:space="preserve">0.325</w:t>
+              <w:t xml:space="preserve">-0.387</w:t>
+            </w:r>
+          </w:p>
+        </w:tc>
+        <w:tc>
+          <w:p>
+            <w:pPr>
+              <w:pStyle w:val="Compact"/>
+              <w:jc w:val="left"/>
+            </w:pPr>
+            <w:r>
+              <w:t xml:space="preserve">0.397</w:t>
+            </w:r>
+          </w:p>
+        </w:tc>
+        <w:tc>
+          <w:p>
+            <w:pPr>
+              <w:pStyle w:val="Compact"/>
+              <w:jc w:val="left"/>
+            </w:pPr>
+            <w:r>
+              <w:t xml:space="preserve">-0.976</w:t>
+            </w:r>
+          </w:p>
+        </w:tc>
+        <w:tc>
+          <w:p>
+            <w:pPr>
+              <w:pStyle w:val="Compact"/>
+              <w:jc w:val="left"/>
+            </w:pPr>
+            <w:r>
+              <w:t xml:space="preserve">0.329</w:t>
             </w:r>
           </w:p>
         </w:tc>
@@ -1159,40 +1159,40 @@
               <w:jc w:val="left"/>
             </w:pPr>
             <w:r>
-              <w:t xml:space="preserve">0.136</w:t>
-            </w:r>
-          </w:p>
-        </w:tc>
-        <w:tc>
-          <w:p>
-            <w:pPr>
-              <w:pStyle w:val="Compact"/>
-              <w:jc w:val="left"/>
-            </w:pPr>
-            <w:r>
-              <w:t xml:space="preserve">0.735</w:t>
-            </w:r>
-          </w:p>
-        </w:tc>
-        <w:tc>
-          <w:p>
-            <w:pPr>
-              <w:pStyle w:val="Compact"/>
-              <w:jc w:val="left"/>
-            </w:pPr>
-            <w:r>
-              <w:t xml:space="preserve">0.185</w:t>
-            </w:r>
-          </w:p>
-        </w:tc>
-        <w:tc>
-          <w:p>
-            <w:pPr>
-              <w:pStyle w:val="Compact"/>
-              <w:jc w:val="left"/>
-            </w:pPr>
-            <w:r>
-              <w:t xml:space="preserve">0.853</w:t>
+              <w:t xml:space="preserve">0.159</w:t>
+            </w:r>
+          </w:p>
+        </w:tc>
+        <w:tc>
+          <w:p>
+            <w:pPr>
+              <w:pStyle w:val="Compact"/>
+              <w:jc w:val="left"/>
+            </w:pPr>
+            <w:r>
+              <w:t xml:space="preserve">0.734</w:t>
+            </w:r>
+          </w:p>
+        </w:tc>
+        <w:tc>
+          <w:p>
+            <w:pPr>
+              <w:pStyle w:val="Compact"/>
+              <w:jc w:val="left"/>
+            </w:pPr>
+            <w:r>
+              <w:t xml:space="preserve">0.216</w:t>
+            </w:r>
+          </w:p>
+        </w:tc>
+        <w:tc>
+          <w:p>
+            <w:pPr>
+              <w:pStyle w:val="Compact"/>
+              <w:jc w:val="left"/>
+            </w:pPr>
+            <w:r>
+              <w:t xml:space="preserve">0.829</w:t>
             </w:r>
           </w:p>
         </w:tc>
@@ -1366,40 +1366,40 @@
               <w:jc w:val="left"/>
             </w:pPr>
             <w:r>
-              <w:t xml:space="preserve">7.118</w:t>
-            </w:r>
-          </w:p>
-        </w:tc>
-        <w:tc>
-          <w:p>
-            <w:pPr>
-              <w:pStyle w:val="Compact"/>
-              <w:jc w:val="left"/>
-            </w:pPr>
-            <w:r>
-              <w:t xml:space="preserve">5.818</w:t>
-            </w:r>
-          </w:p>
-        </w:tc>
-        <w:tc>
-          <w:p>
-            <w:pPr>
-              <w:pStyle w:val="Compact"/>
-              <w:jc w:val="left"/>
-            </w:pPr>
-            <w:r>
-              <w:t xml:space="preserve">1.223</w:t>
-            </w:r>
-          </w:p>
-        </w:tc>
-        <w:tc>
-          <w:p>
-            <w:pPr>
-              <w:pStyle w:val="Compact"/>
-              <w:jc w:val="left"/>
-            </w:pPr>
-            <w:r>
-              <w:t xml:space="preserve">0.221</w:t>
+              <w:t xml:space="preserve">6.938</w:t>
+            </w:r>
+          </w:p>
+        </w:tc>
+        <w:tc>
+          <w:p>
+            <w:pPr>
+              <w:pStyle w:val="Compact"/>
+              <w:jc w:val="left"/>
+            </w:pPr>
+            <w:r>
+              <w:t xml:space="preserve">5.929</w:t>
+            </w:r>
+          </w:p>
+        </w:tc>
+        <w:tc>
+          <w:p>
+            <w:pPr>
+              <w:pStyle w:val="Compact"/>
+              <w:jc w:val="left"/>
+            </w:pPr>
+            <w:r>
+              <w:t xml:space="preserve">1.17</w:t>
+            </w:r>
+          </w:p>
+        </w:tc>
+        <w:tc>
+          <w:p>
+            <w:pPr>
+              <w:pStyle w:val="Compact"/>
+              <w:jc w:val="left"/>
+            </w:pPr>
+            <w:r>
+              <w:t xml:space="preserve">0.242</w:t>
             </w:r>
           </w:p>
         </w:tc>
@@ -1423,40 +1423,40 @@
               <w:jc w:val="left"/>
             </w:pPr>
             <w:r>
-              <w:t xml:space="preserve">0.064</w:t>
-            </w:r>
-          </w:p>
-        </w:tc>
-        <w:tc>
-          <w:p>
-            <w:pPr>
-              <w:pStyle w:val="Compact"/>
-              <w:jc w:val="left"/>
-            </w:pPr>
-            <w:r>
-              <w:t xml:space="preserve">0.176</w:t>
-            </w:r>
-          </w:p>
-        </w:tc>
-        <w:tc>
-          <w:p>
-            <w:pPr>
-              <w:pStyle w:val="Compact"/>
-              <w:jc w:val="left"/>
-            </w:pPr>
-            <w:r>
-              <w:t xml:space="preserve">0.364</w:t>
-            </w:r>
-          </w:p>
-        </w:tc>
-        <w:tc>
-          <w:p>
-            <w:pPr>
-              <w:pStyle w:val="Compact"/>
-              <w:jc w:val="left"/>
-            </w:pPr>
-            <w:r>
-              <w:t xml:space="preserve">0.716</w:t>
+              <w:t xml:space="preserve">0.139</w:t>
+            </w:r>
+          </w:p>
+        </w:tc>
+        <w:tc>
+          <w:p>
+            <w:pPr>
+              <w:pStyle w:val="Compact"/>
+              <w:jc w:val="left"/>
+            </w:pPr>
+            <w:r>
+              <w:t xml:space="preserve">0.175</w:t>
+            </w:r>
+          </w:p>
+        </w:tc>
+        <w:tc>
+          <w:p>
+            <w:pPr>
+              <w:pStyle w:val="Compact"/>
+              <w:jc w:val="left"/>
+            </w:pPr>
+            <w:r>
+              <w:t xml:space="preserve">0.793</w:t>
+            </w:r>
+          </w:p>
+        </w:tc>
+        <w:tc>
+          <w:p>
+            <w:pPr>
+              <w:pStyle w:val="Compact"/>
+              <w:jc w:val="left"/>
+            </w:pPr>
+            <w:r>
+              <w:t xml:space="preserve">0.428</w:t>
             </w:r>
           </w:p>
         </w:tc>
@@ -1480,18 +1480,583 @@
               <w:jc w:val="left"/>
             </w:pPr>
             <w:r>
-              <w:t xml:space="preserve">0.204</w:t>
-            </w:r>
-          </w:p>
-        </w:tc>
-        <w:tc>
-          <w:p>
-            <w:pPr>
-              <w:pStyle w:val="Compact"/>
-              <w:jc w:val="left"/>
-            </w:pPr>
-            <w:r>
-              <w:t xml:space="preserve">1.351</w:t>
+              <w:t xml:space="preserve">0.727</w:t>
+            </w:r>
+          </w:p>
+        </w:tc>
+        <w:tc>
+          <w:p>
+            <w:pPr>
+              <w:pStyle w:val="Compact"/>
+              <w:jc w:val="left"/>
+            </w:pPr>
+            <w:r>
+              <w:t xml:space="preserve">1.372</w:t>
+            </w:r>
+          </w:p>
+        </w:tc>
+        <w:tc>
+          <w:p>
+            <w:pPr>
+              <w:pStyle w:val="Compact"/>
+              <w:jc w:val="left"/>
+            </w:pPr>
+            <w:r>
+              <w:t xml:space="preserve">0.53</w:t>
+            </w:r>
+          </w:p>
+        </w:tc>
+        <w:tc>
+          <w:p>
+            <w:pPr>
+              <w:pStyle w:val="Compact"/>
+              <w:jc w:val="left"/>
+            </w:pPr>
+            <w:r>
+              <w:t xml:space="preserve">0.596</w:t>
+            </w:r>
+          </w:p>
+        </w:tc>
+      </w:tr>
+      <w:tr>
+        <w:tc>
+          <w:p>
+            <w:pPr>
+              <w:pStyle w:val="Compact"/>
+              <w:jc w:val="left"/>
+            </w:pPr>
+            <w:r>
+              <w:t xml:space="preserve">Num. Helpers</w:t>
+            </w:r>
+          </w:p>
+        </w:tc>
+        <w:tc>
+          <w:p>
+            <w:pPr>
+              <w:pStyle w:val="Compact"/>
+              <w:jc w:val="left"/>
+            </w:pPr>
+            <w:r>
+              <w:t xml:space="preserve">0.295</w:t>
+            </w:r>
+          </w:p>
+        </w:tc>
+        <w:tc>
+          <w:p>
+            <w:pPr>
+              <w:pStyle w:val="Compact"/>
+              <w:jc w:val="left"/>
+            </w:pPr>
+            <w:r>
+              <w:t xml:space="preserve">0.39</w:t>
+            </w:r>
+          </w:p>
+        </w:tc>
+        <w:tc>
+          <w:p>
+            <w:pPr>
+              <w:pStyle w:val="Compact"/>
+              <w:jc w:val="left"/>
+            </w:pPr>
+            <w:r>
+              <w:t xml:space="preserve">0.757</w:t>
+            </w:r>
+          </w:p>
+        </w:tc>
+        <w:tc>
+          <w:p>
+            <w:pPr>
+              <w:pStyle w:val="Compact"/>
+              <w:jc w:val="left"/>
+            </w:pPr>
+            <w:r>
+              <w:t xml:space="preserve">0.449</w:t>
+            </w:r>
+          </w:p>
+        </w:tc>
+      </w:tr>
+      <w:tr>
+        <w:tc>
+          <w:p>
+            <w:pPr>
+              <w:pStyle w:val="Compact"/>
+              <w:jc w:val="left"/>
+            </w:pPr>
+            <w:r>
+              <w:t xml:space="preserve">TQ</w:t>
+            </w:r>
+          </w:p>
+        </w:tc>
+        <w:tc>
+          <w:p>
+            <w:pPr>
+              <w:pStyle w:val="Compact"/>
+              <w:jc w:val="left"/>
+            </w:pPr>
+            <w:r>
+              <w:t xml:space="preserve">-0.289</w:t>
+            </w:r>
+          </w:p>
+        </w:tc>
+        <w:tc>
+          <w:p>
+            <w:pPr>
+              <w:pStyle w:val="Compact"/>
+              <w:jc w:val="left"/>
+            </w:pPr>
+            <w:r>
+              <w:t xml:space="preserve">0.592</w:t>
+            </w:r>
+          </w:p>
+        </w:tc>
+        <w:tc>
+          <w:p>
+            <w:pPr>
+              <w:pStyle w:val="Compact"/>
+              <w:jc w:val="left"/>
+            </w:pPr>
+            <w:r>
+              <w:t xml:space="preserve">-0.489</w:t>
+            </w:r>
+          </w:p>
+        </w:tc>
+        <w:tc>
+          <w:p>
+            <w:pPr>
+              <w:pStyle w:val="Compact"/>
+              <w:jc w:val="left"/>
+            </w:pPr>
+            <w:r>
+              <w:t xml:space="preserve">0.625</w:t>
+            </w:r>
+          </w:p>
+        </w:tc>
+      </w:tr>
+      <w:tr>
+        <w:tc>
+          <w:p>
+            <w:pPr>
+              <w:pStyle w:val="Compact"/>
+              <w:jc w:val="left"/>
+            </w:pPr>
+            <w:r>
+              <w:t xml:space="preserve">Maternal TL x Sex</w:t>
+            </w:r>
+          </w:p>
+        </w:tc>
+        <w:tc>
+          <w:p>
+            <w:pPr>
+              <w:pStyle w:val="Compact"/>
+              <w:jc w:val="left"/>
+            </w:pPr>
+            <w:r>
+              <w:t xml:space="preserve">-0.088</w:t>
+            </w:r>
+          </w:p>
+        </w:tc>
+        <w:tc>
+          <w:p>
+            <w:pPr>
+              <w:pStyle w:val="Compact"/>
+              <w:jc w:val="left"/>
+            </w:pPr>
+            <w:r>
+              <w:t xml:space="preserve">0.257</w:t>
+            </w:r>
+          </w:p>
+        </w:tc>
+        <w:tc>
+          <w:p>
+            <w:pPr>
+              <w:pStyle w:val="Compact"/>
+              <w:jc w:val="left"/>
+            </w:pPr>
+            <w:r>
+              <w:t xml:space="preserve">-0.342</w:t>
+            </w:r>
+          </w:p>
+        </w:tc>
+        <w:tc>
+          <w:p>
+            <w:pPr>
+              <w:pStyle w:val="Compact"/>
+              <w:jc w:val="left"/>
+            </w:pPr>
+            <w:r>
+              <w:t xml:space="preserve">0.733</w:t>
+            </w:r>
+          </w:p>
+        </w:tc>
+      </w:tr>
+      <w:tr>
+        <w:tc>
+          <w:p>
+            <w:pPr>
+              <w:pStyle w:val="Compact"/>
+              <w:jc w:val="left"/>
+            </w:pPr>
+            <w:r>
+              <w:t xml:space="preserve">Fathers</w:t>
+            </w:r>
+          </w:p>
+        </w:tc>
+        <w:tc>
+          <w:p>
+            <w:pPr>
+              <w:pStyle w:val="Compact"/>
+            </w:pPr>
+          </w:p>
+        </w:tc>
+        <w:tc>
+          <w:p>
+            <w:pPr>
+              <w:pStyle w:val="Compact"/>
+            </w:pPr>
+          </w:p>
+        </w:tc>
+        <w:tc>
+          <w:p>
+            <w:pPr>
+              <w:pStyle w:val="Compact"/>
+            </w:pPr>
+          </w:p>
+        </w:tc>
+        <w:tc>
+          <w:p>
+            <w:pPr>
+              <w:pStyle w:val="Compact"/>
+            </w:pPr>
+          </w:p>
+        </w:tc>
+      </w:tr>
+      <w:tr>
+        <w:tc>
+          <w:p>
+            <w:pPr>
+              <w:pStyle w:val="Compact"/>
+              <w:jc w:val="left"/>
+            </w:pPr>
+            <w:r>
+              <w:t xml:space="preserve">(Intercept)</w:t>
+            </w:r>
+          </w:p>
+        </w:tc>
+        <w:tc>
+          <w:p>
+            <w:pPr>
+              <w:pStyle w:val="Compact"/>
+              <w:jc w:val="left"/>
+            </w:pPr>
+            <w:r>
+              <w:t xml:space="preserve">10.798</w:t>
+            </w:r>
+          </w:p>
+        </w:tc>
+        <w:tc>
+          <w:p>
+            <w:pPr>
+              <w:pStyle w:val="Compact"/>
+              <w:jc w:val="left"/>
+            </w:pPr>
+            <w:r>
+              <w:t xml:space="preserve">10.099</w:t>
+            </w:r>
+          </w:p>
+        </w:tc>
+        <w:tc>
+          <w:p>
+            <w:pPr>
+              <w:pStyle w:val="Compact"/>
+              <w:jc w:val="left"/>
+            </w:pPr>
+            <w:r>
+              <w:t xml:space="preserve">1.069</w:t>
+            </w:r>
+          </w:p>
+        </w:tc>
+        <w:tc>
+          <w:p>
+            <w:pPr>
+              <w:pStyle w:val="Compact"/>
+              <w:jc w:val="left"/>
+            </w:pPr>
+            <w:r>
+              <w:t xml:space="preserve">0.285</w:t>
+            </w:r>
+          </w:p>
+        </w:tc>
+      </w:tr>
+      <w:tr>
+        <w:tc>
+          <w:p>
+            <w:pPr>
+              <w:pStyle w:val="Compact"/>
+              <w:jc w:val="left"/>
+            </w:pPr>
+            <w:r>
+              <w:t xml:space="preserve">Paternal TL</w:t>
+            </w:r>
+          </w:p>
+        </w:tc>
+        <w:tc>
+          <w:p>
+            <w:pPr>
+              <w:pStyle w:val="Compact"/>
+              <w:jc w:val="left"/>
+            </w:pPr>
+            <w:r>
+              <w:t xml:space="preserve">0.481</w:t>
+            </w:r>
+          </w:p>
+        </w:tc>
+        <w:tc>
+          <w:p>
+            <w:pPr>
+              <w:pStyle w:val="Compact"/>
+              <w:jc w:val="left"/>
+            </w:pPr>
+            <w:r>
+              <w:t xml:space="preserve">0.203</w:t>
+            </w:r>
+          </w:p>
+        </w:tc>
+        <w:tc>
+          <w:p>
+            <w:pPr>
+              <w:pStyle w:val="Compact"/>
+              <w:jc w:val="left"/>
+            </w:pPr>
+            <w:r>
+              <w:t xml:space="preserve">2.367</w:t>
+            </w:r>
+          </w:p>
+        </w:tc>
+        <w:tc>
+          <w:p>
+            <w:pPr>
+              <w:pStyle w:val="Compact"/>
+              <w:jc w:val="left"/>
+            </w:pPr>
+            <w:r>
+              <w:t xml:space="preserve">0.018</w:t>
+            </w:r>
+          </w:p>
+        </w:tc>
+      </w:tr>
+      <w:tr>
+        <w:tc>
+          <w:p>
+            <w:pPr>
+              <w:pStyle w:val="Compact"/>
+              <w:jc w:val="left"/>
+            </w:pPr>
+            <w:r>
+              <w:t xml:space="preserve">Sex</w:t>
+            </w:r>
+          </w:p>
+        </w:tc>
+        <w:tc>
+          <w:p>
+            <w:pPr>
+              <w:pStyle w:val="Compact"/>
+              <w:jc w:val="left"/>
+            </w:pPr>
+            <w:r>
+              <w:t xml:space="preserve">3.108</w:t>
+            </w:r>
+          </w:p>
+        </w:tc>
+        <w:tc>
+          <w:p>
+            <w:pPr>
+              <w:pStyle w:val="Compact"/>
+              <w:jc w:val="left"/>
+            </w:pPr>
+            <w:r>
+              <w:t xml:space="preserve">1.997</w:t>
+            </w:r>
+          </w:p>
+        </w:tc>
+        <w:tc>
+          <w:p>
+            <w:pPr>
+              <w:pStyle w:val="Compact"/>
+              <w:jc w:val="left"/>
+            </w:pPr>
+            <w:r>
+              <w:t xml:space="preserve">1.556</w:t>
+            </w:r>
+          </w:p>
+        </w:tc>
+        <w:tc>
+          <w:p>
+            <w:pPr>
+              <w:pStyle w:val="Compact"/>
+              <w:jc w:val="left"/>
+            </w:pPr>
+            <w:r>
+              <w:t xml:space="preserve">0.12</w:t>
+            </w:r>
+          </w:p>
+        </w:tc>
+      </w:tr>
+      <w:tr>
+        <w:tc>
+          <w:p>
+            <w:pPr>
+              <w:pStyle w:val="Compact"/>
+              <w:jc w:val="left"/>
+            </w:pPr>
+            <w:r>
+              <w:t xml:space="preserve">Num. Helpers</w:t>
+            </w:r>
+          </w:p>
+        </w:tc>
+        <w:tc>
+          <w:p>
+            <w:pPr>
+              <w:pStyle w:val="Compact"/>
+              <w:jc w:val="left"/>
+            </w:pPr>
+            <w:r>
+              <w:t xml:space="preserve">0.692</w:t>
+            </w:r>
+          </w:p>
+        </w:tc>
+        <w:tc>
+          <w:p>
+            <w:pPr>
+              <w:pStyle w:val="Compact"/>
+              <w:jc w:val="left"/>
+            </w:pPr>
+            <w:r>
+              <w:t xml:space="preserve">0.479</w:t>
+            </w:r>
+          </w:p>
+        </w:tc>
+        <w:tc>
+          <w:p>
+            <w:pPr>
+              <w:pStyle w:val="Compact"/>
+              <w:jc w:val="left"/>
+            </w:pPr>
+            <w:r>
+              <w:t xml:space="preserve">1.444</w:t>
+            </w:r>
+          </w:p>
+        </w:tc>
+        <w:tc>
+          <w:p>
+            <w:pPr>
+              <w:pStyle w:val="Compact"/>
+              <w:jc w:val="left"/>
+            </w:pPr>
+            <w:r>
+              <w:t xml:space="preserve">0.149</w:t>
+            </w:r>
+          </w:p>
+        </w:tc>
+      </w:tr>
+      <w:tr>
+        <w:tc>
+          <w:p>
+            <w:pPr>
+              <w:pStyle w:val="Compact"/>
+              <w:jc w:val="left"/>
+            </w:pPr>
+            <w:r>
+              <w:t xml:space="preserve">TQ</w:t>
+            </w:r>
+          </w:p>
+        </w:tc>
+        <w:tc>
+          <w:p>
+            <w:pPr>
+              <w:pStyle w:val="Compact"/>
+              <w:jc w:val="left"/>
+            </w:pPr>
+            <w:r>
+              <w:t xml:space="preserve">-0.867</w:t>
+            </w:r>
+          </w:p>
+        </w:tc>
+        <w:tc>
+          <w:p>
+            <w:pPr>
+              <w:pStyle w:val="Compact"/>
+              <w:jc w:val="left"/>
+            </w:pPr>
+            <w:r>
+              <w:t xml:space="preserve">0.977</w:t>
+            </w:r>
+          </w:p>
+        </w:tc>
+        <w:tc>
+          <w:p>
+            <w:pPr>
+              <w:pStyle w:val="Compact"/>
+              <w:jc w:val="left"/>
+            </w:pPr>
+            <w:r>
+              <w:t xml:space="preserve">-0.888</w:t>
+            </w:r>
+          </w:p>
+        </w:tc>
+        <w:tc>
+          <w:p>
+            <w:pPr>
+              <w:pStyle w:val="Compact"/>
+              <w:jc w:val="left"/>
+            </w:pPr>
+            <w:r>
+              <w:t xml:space="preserve">0.375</w:t>
+            </w:r>
+          </w:p>
+        </w:tc>
+      </w:tr>
+      <w:tr>
+        <w:tc>
+          <w:p>
+            <w:pPr>
+              <w:pStyle w:val="Compact"/>
+              <w:jc w:val="left"/>
+            </w:pPr>
+            <w:r>
+              <w:t xml:space="preserve">Paternal TL x Sex</w:t>
+            </w:r>
+          </w:p>
+        </w:tc>
+        <w:tc>
+          <w:p>
+            <w:pPr>
+              <w:pStyle w:val="Compact"/>
+              <w:jc w:val="left"/>
+            </w:pPr>
+            <w:r>
+              <w:t xml:space="preserve">-0.576</w:t>
+            </w:r>
+          </w:p>
+        </w:tc>
+        <w:tc>
+          <w:p>
+            <w:pPr>
+              <w:pStyle w:val="Compact"/>
+              <w:jc w:val="left"/>
+            </w:pPr>
+            <w:r>
+              <w:t xml:space="preserve">0.401</w:t>
+            </w:r>
+          </w:p>
+        </w:tc>
+        <w:tc>
+          <w:p>
+            <w:pPr>
+              <w:pStyle w:val="Compact"/>
+              <w:jc w:val="left"/>
+            </w:pPr>
+            <w:r>
+              <w:t xml:space="preserve">-1.434</w:t>
             </w:r>
           </w:p>
         </w:tc>
@@ -1506,14 +2071,215 @@
             </w:r>
           </w:p>
         </w:tc>
-        <w:tc>
-          <w:p>
-            <w:pPr>
-              <w:pStyle w:val="Compact"/>
-              <w:jc w:val="left"/>
-            </w:pPr>
-            <w:r>
-              <w:t xml:space="preserve">0.88</w:t>
+      </w:tr>
+      <w:tr>
+        <w:tc>
+          <w:p>
+            <w:pPr>
+              <w:pStyle w:val="Compact"/>
+              <w:jc w:val="left"/>
+            </w:pPr>
+            <w:r>
+              <w:t xml:space="preserve">Combined</w:t>
+            </w:r>
+          </w:p>
+        </w:tc>
+        <w:tc>
+          <w:p>
+            <w:pPr>
+              <w:pStyle w:val="Compact"/>
+            </w:pPr>
+          </w:p>
+        </w:tc>
+        <w:tc>
+          <w:p>
+            <w:pPr>
+              <w:pStyle w:val="Compact"/>
+            </w:pPr>
+          </w:p>
+        </w:tc>
+        <w:tc>
+          <w:p>
+            <w:pPr>
+              <w:pStyle w:val="Compact"/>
+            </w:pPr>
+          </w:p>
+        </w:tc>
+        <w:tc>
+          <w:p>
+            <w:pPr>
+              <w:pStyle w:val="Compact"/>
+            </w:pPr>
+          </w:p>
+        </w:tc>
+      </w:tr>
+      <w:tr>
+        <w:tc>
+          <w:p>
+            <w:pPr>
+              <w:pStyle w:val="Compact"/>
+              <w:jc w:val="left"/>
+            </w:pPr>
+            <w:r>
+              <w:t xml:space="preserve">(Intercept)</w:t>
+            </w:r>
+          </w:p>
+        </w:tc>
+        <w:tc>
+          <w:p>
+            <w:pPr>
+              <w:pStyle w:val="Compact"/>
+              <w:jc w:val="left"/>
+            </w:pPr>
+            <w:r>
+              <w:t xml:space="preserve">12.888</w:t>
+            </w:r>
+          </w:p>
+        </w:tc>
+        <w:tc>
+          <w:p>
+            <w:pPr>
+              <w:pStyle w:val="Compact"/>
+              <w:jc w:val="left"/>
+            </w:pPr>
+            <w:r>
+              <w:t xml:space="preserve">9.653</w:t>
+            </w:r>
+          </w:p>
+        </w:tc>
+        <w:tc>
+          <w:p>
+            <w:pPr>
+              <w:pStyle w:val="Compact"/>
+              <w:jc w:val="left"/>
+            </w:pPr>
+            <w:r>
+              <w:t xml:space="preserve">1.335</w:t>
+            </w:r>
+          </w:p>
+        </w:tc>
+        <w:tc>
+          <w:p>
+            <w:pPr>
+              <w:pStyle w:val="Compact"/>
+              <w:jc w:val="left"/>
+            </w:pPr>
+            <w:r>
+              <w:t xml:space="preserve">0.182</w:t>
+            </w:r>
+          </w:p>
+        </w:tc>
+      </w:tr>
+      <w:tr>
+        <w:tc>
+          <w:p>
+            <w:pPr>
+              <w:pStyle w:val="Compact"/>
+              <w:jc w:val="left"/>
+            </w:pPr>
+            <w:r>
+              <w:t xml:space="preserve">Parental TL</w:t>
+            </w:r>
+          </w:p>
+        </w:tc>
+        <w:tc>
+          <w:p>
+            <w:pPr>
+              <w:pStyle w:val="Compact"/>
+              <w:jc w:val="left"/>
+            </w:pPr>
+            <w:r>
+              <w:t xml:space="preserve">0.769</w:t>
+            </w:r>
+          </w:p>
+        </w:tc>
+        <w:tc>
+          <w:p>
+            <w:pPr>
+              <w:pStyle w:val="Compact"/>
+              <w:jc w:val="left"/>
+            </w:pPr>
+            <w:r>
+              <w:t xml:space="preserve">0.286</w:t>
+            </w:r>
+          </w:p>
+        </w:tc>
+        <w:tc>
+          <w:p>
+            <w:pPr>
+              <w:pStyle w:val="Compact"/>
+              <w:jc w:val="left"/>
+            </w:pPr>
+            <w:r>
+              <w:t xml:space="preserve">2.692</w:t>
+            </w:r>
+          </w:p>
+        </w:tc>
+        <w:tc>
+          <w:p>
+            <w:pPr>
+              <w:pStyle w:val="Compact"/>
+              <w:jc w:val="left"/>
+            </w:pPr>
+            <w:r>
+              <w:t xml:space="preserve">0.007</w:t>
+            </w:r>
+          </w:p>
+        </w:tc>
+      </w:tr>
+      <w:tr>
+        <w:tc>
+          <w:p>
+            <w:pPr>
+              <w:pStyle w:val="Compact"/>
+              <w:jc w:val="left"/>
+            </w:pPr>
+            <w:r>
+              <w:t xml:space="preserve">Sex</w:t>
+            </w:r>
+          </w:p>
+        </w:tc>
+        <w:tc>
+          <w:p>
+            <w:pPr>
+              <w:pStyle w:val="Compact"/>
+              <w:jc w:val="left"/>
+            </w:pPr>
+            <w:r>
+              <w:t xml:space="preserve">3.69</w:t>
+            </w:r>
+          </w:p>
+        </w:tc>
+        <w:tc>
+          <w:p>
+            <w:pPr>
+              <w:pStyle w:val="Compact"/>
+              <w:jc w:val="left"/>
+            </w:pPr>
+            <w:r>
+              <w:t xml:space="preserve">2.359</w:t>
+            </w:r>
+          </w:p>
+        </w:tc>
+        <w:tc>
+          <w:p>
+            <w:pPr>
+              <w:pStyle w:val="Compact"/>
+              <w:jc w:val="left"/>
+            </w:pPr>
+            <w:r>
+              <w:t xml:space="preserve">1.564</w:t>
+            </w:r>
+          </w:p>
+        </w:tc>
+        <w:tc>
+          <w:p>
+            <w:pPr>
+              <w:pStyle w:val="Compact"/>
+              <w:jc w:val="left"/>
+            </w:pPr>
+            <w:r>
+              <w:t xml:space="preserve">0.118</w:t>
             </w:r>
           </w:p>
         </w:tc>
@@ -1537,40 +2303,40 @@
               <w:jc w:val="left"/>
             </w:pPr>
             <w:r>
-              <w:t xml:space="preserve">0.298</w:t>
-            </w:r>
-          </w:p>
-        </w:tc>
-        <w:tc>
-          <w:p>
-            <w:pPr>
-              <w:pStyle w:val="Compact"/>
-              <w:jc w:val="left"/>
-            </w:pPr>
-            <w:r>
-              <w:t xml:space="preserve">0.368</w:t>
-            </w:r>
-          </w:p>
-        </w:tc>
-        <w:tc>
-          <w:p>
-            <w:pPr>
-              <w:pStyle w:val="Compact"/>
-              <w:jc w:val="left"/>
-            </w:pPr>
-            <w:r>
-              <w:t xml:space="preserve">0.809</w:t>
-            </w:r>
-          </w:p>
-        </w:tc>
-        <w:tc>
-          <w:p>
-            <w:pPr>
-              <w:pStyle w:val="Compact"/>
-              <w:jc w:val="left"/>
-            </w:pPr>
-            <w:r>
-              <w:t xml:space="preserve">0.419</w:t>
+              <w:t xml:space="preserve">0.874</w:t>
+            </w:r>
+          </w:p>
+        </w:tc>
+        <w:tc>
+          <w:p>
+            <w:pPr>
+              <w:pStyle w:val="Compact"/>
+              <w:jc w:val="left"/>
+            </w:pPr>
+            <w:r>
+              <w:t xml:space="preserve">0.465</w:t>
+            </w:r>
+          </w:p>
+        </w:tc>
+        <w:tc>
+          <w:p>
+            <w:pPr>
+              <w:pStyle w:val="Compact"/>
+              <w:jc w:val="left"/>
+            </w:pPr>
+            <w:r>
+              <w:t xml:space="preserve">1.878</w:t>
+            </w:r>
+          </w:p>
+        </w:tc>
+        <w:tc>
+          <w:p>
+            <w:pPr>
+              <w:pStyle w:val="Compact"/>
+              <w:jc w:val="left"/>
+            </w:pPr>
+            <w:r>
+              <w:t xml:space="preserve">0.06</w:t>
             </w:r>
           </w:p>
         </w:tc>
@@ -1594,773 +2360,7 @@
               <w:jc w:val="left"/>
             </w:pPr>
             <w:r>
-              <w:t xml:space="preserve">-0.265</w:t>
-            </w:r>
-          </w:p>
-        </w:tc>
-        <w:tc>
-          <w:p>
-            <w:pPr>
-              <w:pStyle w:val="Compact"/>
-              <w:jc w:val="left"/>
-            </w:pPr>
-            <w:r>
-              <w:t xml:space="preserve">0.585</w:t>
-            </w:r>
-          </w:p>
-        </w:tc>
-        <w:tc>
-          <w:p>
-            <w:pPr>
-              <w:pStyle w:val="Compact"/>
-              <w:jc w:val="left"/>
-            </w:pPr>
-            <w:r>
-              <w:t xml:space="preserve">-0.452</w:t>
-            </w:r>
-          </w:p>
-        </w:tc>
-        <w:tc>
-          <w:p>
-            <w:pPr>
-              <w:pStyle w:val="Compact"/>
-              <w:jc w:val="left"/>
-            </w:pPr>
-            <w:r>
-              <w:t xml:space="preserve">0.651</w:t>
-            </w:r>
-          </w:p>
-        </w:tc>
-      </w:tr>
-      <w:tr>
-        <w:tc>
-          <w:p>
-            <w:pPr>
-              <w:pStyle w:val="Compact"/>
-              <w:jc w:val="left"/>
-            </w:pPr>
-            <w:r>
-              <w:t xml:space="preserve">Maternal TL x Sex</w:t>
-            </w:r>
-          </w:p>
-        </w:tc>
-        <w:tc>
-          <w:p>
-            <w:pPr>
-              <w:pStyle w:val="Compact"/>
-              <w:jc w:val="left"/>
-            </w:pPr>
-            <w:r>
-              <w:t xml:space="preserve">0.012</w:t>
-            </w:r>
-          </w:p>
-        </w:tc>
-        <w:tc>
-          <w:p>
-            <w:pPr>
-              <w:pStyle w:val="Compact"/>
-              <w:jc w:val="left"/>
-            </w:pPr>
-            <w:r>
-              <w:t xml:space="preserve">0.248</w:t>
-            </w:r>
-          </w:p>
-        </w:tc>
-        <w:tc>
-          <w:p>
-            <w:pPr>
-              <w:pStyle w:val="Compact"/>
-              <w:jc w:val="left"/>
-            </w:pPr>
-            <w:r>
-              <w:t xml:space="preserve">0.048</w:t>
-            </w:r>
-          </w:p>
-        </w:tc>
-        <w:tc>
-          <w:p>
-            <w:pPr>
-              <w:pStyle w:val="Compact"/>
-              <w:jc w:val="left"/>
-            </w:pPr>
-            <w:r>
-              <w:t xml:space="preserve">0.962</w:t>
-            </w:r>
-          </w:p>
-        </w:tc>
-      </w:tr>
-      <w:tr>
-        <w:tc>
-          <w:p>
-            <w:pPr>
-              <w:pStyle w:val="Compact"/>
-              <w:jc w:val="left"/>
-            </w:pPr>
-            <w:r>
-              <w:t xml:space="preserve">Fathers</w:t>
-            </w:r>
-          </w:p>
-        </w:tc>
-        <w:tc>
-          <w:p>
-            <w:pPr>
-              <w:pStyle w:val="Compact"/>
-            </w:pPr>
-          </w:p>
-        </w:tc>
-        <w:tc>
-          <w:p>
-            <w:pPr>
-              <w:pStyle w:val="Compact"/>
-            </w:pPr>
-          </w:p>
-        </w:tc>
-        <w:tc>
-          <w:p>
-            <w:pPr>
-              <w:pStyle w:val="Compact"/>
-            </w:pPr>
-          </w:p>
-        </w:tc>
-        <w:tc>
-          <w:p>
-            <w:pPr>
-              <w:pStyle w:val="Compact"/>
-            </w:pPr>
-          </w:p>
-        </w:tc>
-      </w:tr>
-      <w:tr>
-        <w:tc>
-          <w:p>
-            <w:pPr>
-              <w:pStyle w:val="Compact"/>
-              <w:jc w:val="left"/>
-            </w:pPr>
-            <w:r>
-              <w:t xml:space="preserve">(Intercept)</w:t>
-            </w:r>
-          </w:p>
-        </w:tc>
-        <w:tc>
-          <w:p>
-            <w:pPr>
-              <w:pStyle w:val="Compact"/>
-              <w:jc w:val="left"/>
-            </w:pPr>
-            <w:r>
-              <w:t xml:space="preserve">10.898</w:t>
-            </w:r>
-          </w:p>
-        </w:tc>
-        <w:tc>
-          <w:p>
-            <w:pPr>
-              <w:pStyle w:val="Compact"/>
-              <w:jc w:val="left"/>
-            </w:pPr>
-            <w:r>
-              <w:t xml:space="preserve">9.033</w:t>
-            </w:r>
-          </w:p>
-        </w:tc>
-        <w:tc>
-          <w:p>
-            <w:pPr>
-              <w:pStyle w:val="Compact"/>
-              <w:jc w:val="left"/>
-            </w:pPr>
-            <w:r>
-              <w:t xml:space="preserve">1.206</w:t>
-            </w:r>
-          </w:p>
-        </w:tc>
-        <w:tc>
-          <w:p>
-            <w:pPr>
-              <w:pStyle w:val="Compact"/>
-              <w:jc w:val="left"/>
-            </w:pPr>
-            <w:r>
-              <w:t xml:space="preserve">0.228</w:t>
-            </w:r>
-          </w:p>
-        </w:tc>
-      </w:tr>
-      <w:tr>
-        <w:tc>
-          <w:p>
-            <w:pPr>
-              <w:pStyle w:val="Compact"/>
-              <w:jc w:val="left"/>
-            </w:pPr>
-            <w:r>
-              <w:t xml:space="preserve">Paternal TL</w:t>
-            </w:r>
-          </w:p>
-        </w:tc>
-        <w:tc>
-          <w:p>
-            <w:pPr>
-              <w:pStyle w:val="Compact"/>
-              <w:jc w:val="left"/>
-            </w:pPr>
-            <w:r>
-              <w:t xml:space="preserve">0.458</w:t>
-            </w:r>
-          </w:p>
-        </w:tc>
-        <w:tc>
-          <w:p>
-            <w:pPr>
-              <w:pStyle w:val="Compact"/>
-              <w:jc w:val="left"/>
-            </w:pPr>
-            <w:r>
-              <w:t xml:space="preserve">0.194</w:t>
-            </w:r>
-          </w:p>
-        </w:tc>
-        <w:tc>
-          <w:p>
-            <w:pPr>
-              <w:pStyle w:val="Compact"/>
-              <w:jc w:val="left"/>
-            </w:pPr>
-            <w:r>
-              <w:t xml:space="preserve">2.362</w:t>
-            </w:r>
-          </w:p>
-        </w:tc>
-        <w:tc>
-          <w:p>
-            <w:pPr>
-              <w:pStyle w:val="Compact"/>
-              <w:jc w:val="left"/>
-            </w:pPr>
-            <w:r>
-              <w:t xml:space="preserve">0.018</w:t>
-            </w:r>
-          </w:p>
-        </w:tc>
-      </w:tr>
-      <w:tr>
-        <w:tc>
-          <w:p>
-            <w:pPr>
-              <w:pStyle w:val="Compact"/>
-              <w:jc w:val="left"/>
-            </w:pPr>
-            <w:r>
-              <w:t xml:space="preserve">Sex</w:t>
-            </w:r>
-          </w:p>
-        </w:tc>
-        <w:tc>
-          <w:p>
-            <w:pPr>
-              <w:pStyle w:val="Compact"/>
-              <w:jc w:val="left"/>
-            </w:pPr>
-            <w:r>
-              <w:t xml:space="preserve">2.641</w:t>
-            </w:r>
-          </w:p>
-        </w:tc>
-        <w:tc>
-          <w:p>
-            <w:pPr>
-              <w:pStyle w:val="Compact"/>
-              <w:jc w:val="left"/>
-            </w:pPr>
-            <w:r>
-              <w:t xml:space="preserve">1.726</w:t>
-            </w:r>
-          </w:p>
-        </w:tc>
-        <w:tc>
-          <w:p>
-            <w:pPr>
-              <w:pStyle w:val="Compact"/>
-              <w:jc w:val="left"/>
-            </w:pPr>
-            <w:r>
-              <w:t xml:space="preserve">1.53</w:t>
-            </w:r>
-          </w:p>
-        </w:tc>
-        <w:tc>
-          <w:p>
-            <w:pPr>
-              <w:pStyle w:val="Compact"/>
-              <w:jc w:val="left"/>
-            </w:pPr>
-            <w:r>
-              <w:t xml:space="preserve">0.126</w:t>
-            </w:r>
-          </w:p>
-        </w:tc>
-      </w:tr>
-      <w:tr>
-        <w:tc>
-          <w:p>
-            <w:pPr>
-              <w:pStyle w:val="Compact"/>
-              <w:jc w:val="left"/>
-            </w:pPr>
-            <w:r>
-              <w:t xml:space="preserve">Num. Helpers</w:t>
-            </w:r>
-          </w:p>
-        </w:tc>
-        <w:tc>
-          <w:p>
-            <w:pPr>
-              <w:pStyle w:val="Compact"/>
-              <w:jc w:val="left"/>
-            </w:pPr>
-            <w:r>
-              <w:t xml:space="preserve">0.643</w:t>
-            </w:r>
-          </w:p>
-        </w:tc>
-        <w:tc>
-          <w:p>
-            <w:pPr>
-              <w:pStyle w:val="Compact"/>
-              <w:jc w:val="left"/>
-            </w:pPr>
-            <w:r>
-              <w:t xml:space="preserve">0.451</w:t>
-            </w:r>
-          </w:p>
-        </w:tc>
-        <w:tc>
-          <w:p>
-            <w:pPr>
-              <w:pStyle w:val="Compact"/>
-              <w:jc w:val="left"/>
-            </w:pPr>
-            <w:r>
-              <w:t xml:space="preserve">1.425</w:t>
-            </w:r>
-          </w:p>
-        </w:tc>
-        <w:tc>
-          <w:p>
-            <w:pPr>
-              <w:pStyle w:val="Compact"/>
-              <w:jc w:val="left"/>
-            </w:pPr>
-            <w:r>
-              <w:t xml:space="preserve">0.154</w:t>
-            </w:r>
-          </w:p>
-        </w:tc>
-      </w:tr>
-      <w:tr>
-        <w:tc>
-          <w:p>
-            <w:pPr>
-              <w:pStyle w:val="Compact"/>
-              <w:jc w:val="left"/>
-            </w:pPr>
-            <w:r>
-              <w:t xml:space="preserve">TQ</w:t>
-            </w:r>
-          </w:p>
-        </w:tc>
-        <w:tc>
-          <w:p>
-            <w:pPr>
-              <w:pStyle w:val="Compact"/>
-              <w:jc w:val="left"/>
-            </w:pPr>
-            <w:r>
-              <w:t xml:space="preserve">-0.859</w:t>
-            </w:r>
-          </w:p>
-        </w:tc>
-        <w:tc>
-          <w:p>
-            <w:pPr>
-              <w:pStyle w:val="Compact"/>
-              <w:jc w:val="left"/>
-            </w:pPr>
-            <w:r>
-              <w:t xml:space="preserve">0.874</w:t>
-            </w:r>
-          </w:p>
-        </w:tc>
-        <w:tc>
-          <w:p>
-            <w:pPr>
-              <w:pStyle w:val="Compact"/>
-              <w:jc w:val="left"/>
-            </w:pPr>
-            <w:r>
-              <w:t xml:space="preserve">-0.983</w:t>
-            </w:r>
-          </w:p>
-        </w:tc>
-        <w:tc>
-          <w:p>
-            <w:pPr>
-              <w:pStyle w:val="Compact"/>
-              <w:jc w:val="left"/>
-            </w:pPr>
-            <w:r>
-              <w:t xml:space="preserve">0.326</w:t>
-            </w:r>
-          </w:p>
-        </w:tc>
-      </w:tr>
-      <w:tr>
-        <w:tc>
-          <w:p>
-            <w:pPr>
-              <w:pStyle w:val="Compact"/>
-              <w:jc w:val="left"/>
-            </w:pPr>
-            <w:r>
-              <w:t xml:space="preserve">Paternal TL x Sex</w:t>
-            </w:r>
-          </w:p>
-        </w:tc>
-        <w:tc>
-          <w:p>
-            <w:pPr>
-              <w:pStyle w:val="Compact"/>
-              <w:jc w:val="left"/>
-            </w:pPr>
-            <w:r>
-              <w:t xml:space="preserve">-0.441</w:t>
-            </w:r>
-          </w:p>
-        </w:tc>
-        <w:tc>
-          <w:p>
-            <w:pPr>
-              <w:pStyle w:val="Compact"/>
-              <w:jc w:val="left"/>
-            </w:pPr>
-            <w:r>
-              <w:t xml:space="preserve">0.326</w:t>
-            </w:r>
-          </w:p>
-        </w:tc>
-        <w:tc>
-          <w:p>
-            <w:pPr>
-              <w:pStyle w:val="Compact"/>
-              <w:jc w:val="left"/>
-            </w:pPr>
-            <w:r>
-              <w:t xml:space="preserve">-1.352</w:t>
-            </w:r>
-          </w:p>
-        </w:tc>
-        <w:tc>
-          <w:p>
-            <w:pPr>
-              <w:pStyle w:val="Compact"/>
-              <w:jc w:val="left"/>
-            </w:pPr>
-            <w:r>
-              <w:t xml:space="preserve">0.176</w:t>
-            </w:r>
-          </w:p>
-        </w:tc>
-      </w:tr>
-      <w:tr>
-        <w:tc>
-          <w:p>
-            <w:pPr>
-              <w:pStyle w:val="Compact"/>
-              <w:jc w:val="left"/>
-            </w:pPr>
-            <w:r>
-              <w:t xml:space="preserve">Combined</w:t>
-            </w:r>
-          </w:p>
-        </w:tc>
-        <w:tc>
-          <w:p>
-            <w:pPr>
-              <w:pStyle w:val="Compact"/>
-            </w:pPr>
-          </w:p>
-        </w:tc>
-        <w:tc>
-          <w:p>
-            <w:pPr>
-              <w:pStyle w:val="Compact"/>
-            </w:pPr>
-          </w:p>
-        </w:tc>
-        <w:tc>
-          <w:p>
-            <w:pPr>
-              <w:pStyle w:val="Compact"/>
-            </w:pPr>
-          </w:p>
-        </w:tc>
-        <w:tc>
-          <w:p>
-            <w:pPr>
-              <w:pStyle w:val="Compact"/>
-            </w:pPr>
-          </w:p>
-        </w:tc>
-      </w:tr>
-      <w:tr>
-        <w:tc>
-          <w:p>
-            <w:pPr>
-              <w:pStyle w:val="Compact"/>
-              <w:jc w:val="left"/>
-            </w:pPr>
-            <w:r>
-              <w:t xml:space="preserve">(Intercept)</w:t>
-            </w:r>
-          </w:p>
-        </w:tc>
-        <w:tc>
-          <w:p>
-            <w:pPr>
-              <w:pStyle w:val="Compact"/>
-              <w:jc w:val="left"/>
-            </w:pPr>
-            <w:r>
-              <w:t xml:space="preserve">13.999</w:t>
-            </w:r>
-          </w:p>
-        </w:tc>
-        <w:tc>
-          <w:p>
-            <w:pPr>
-              <w:pStyle w:val="Compact"/>
-              <w:jc w:val="left"/>
-            </w:pPr>
-            <w:r>
-              <w:t xml:space="preserve">9.618</w:t>
-            </w:r>
-          </w:p>
-        </w:tc>
-        <w:tc>
-          <w:p>
-            <w:pPr>
-              <w:pStyle w:val="Compact"/>
-              <w:jc w:val="left"/>
-            </w:pPr>
-            <w:r>
-              <w:t xml:space="preserve">1.456</w:t>
-            </w:r>
-          </w:p>
-        </w:tc>
-        <w:tc>
-          <w:p>
-            <w:pPr>
-              <w:pStyle w:val="Compact"/>
-              <w:jc w:val="left"/>
-            </w:pPr>
-            <w:r>
-              <w:t xml:space="preserve">0.146</w:t>
-            </w:r>
-          </w:p>
-        </w:tc>
-      </w:tr>
-      <w:tr>
-        <w:tc>
-          <w:p>
-            <w:pPr>
-              <w:pStyle w:val="Compact"/>
-              <w:jc w:val="left"/>
-            </w:pPr>
-            <w:r>
-              <w:t xml:space="preserve">Parental TL</w:t>
-            </w:r>
-          </w:p>
-        </w:tc>
-        <w:tc>
-          <w:p>
-            <w:pPr>
-              <w:pStyle w:val="Compact"/>
-              <w:jc w:val="left"/>
-            </w:pPr>
-            <w:r>
-              <w:t xml:space="preserve">0.705</w:t>
-            </w:r>
-          </w:p>
-        </w:tc>
-        <w:tc>
-          <w:p>
-            <w:pPr>
-              <w:pStyle w:val="Compact"/>
-              <w:jc w:val="left"/>
-            </w:pPr>
-            <w:r>
-              <w:t xml:space="preserve">0.289</w:t>
-            </w:r>
-          </w:p>
-        </w:tc>
-        <w:tc>
-          <w:p>
-            <w:pPr>
-              <w:pStyle w:val="Compact"/>
-              <w:jc w:val="left"/>
-            </w:pPr>
-            <w:r>
-              <w:t xml:space="preserve">2.434</w:t>
-            </w:r>
-          </w:p>
-        </w:tc>
-        <w:tc>
-          <w:p>
-            <w:pPr>
-              <w:pStyle w:val="Compact"/>
-              <w:jc w:val="left"/>
-            </w:pPr>
-            <w:r>
-              <w:t xml:space="preserve">0.015</w:t>
-            </w:r>
-          </w:p>
-        </w:tc>
-      </w:tr>
-      <w:tr>
-        <w:tc>
-          <w:p>
-            <w:pPr>
-              <w:pStyle w:val="Compact"/>
-              <w:jc w:val="left"/>
-            </w:pPr>
-            <w:r>
-              <w:t xml:space="preserve">Sex</w:t>
-            </w:r>
-          </w:p>
-        </w:tc>
-        <w:tc>
-          <w:p>
-            <w:pPr>
-              <w:pStyle w:val="Compact"/>
-              <w:jc w:val="left"/>
-            </w:pPr>
-            <w:r>
-              <w:t xml:space="preserve">3.361</w:t>
-            </w:r>
-          </w:p>
-        </w:tc>
-        <w:tc>
-          <w:p>
-            <w:pPr>
-              <w:pStyle w:val="Compact"/>
-              <w:jc w:val="left"/>
-            </w:pPr>
-            <w:r>
-              <w:t xml:space="preserve">2.378</w:t>
-            </w:r>
-          </w:p>
-        </w:tc>
-        <w:tc>
-          <w:p>
-            <w:pPr>
-              <w:pStyle w:val="Compact"/>
-              <w:jc w:val="left"/>
-            </w:pPr>
-            <w:r>
-              <w:t xml:space="preserve">1.413</w:t>
-            </w:r>
-          </w:p>
-        </w:tc>
-        <w:tc>
-          <w:p>
-            <w:pPr>
-              <w:pStyle w:val="Compact"/>
-              <w:jc w:val="left"/>
-            </w:pPr>
-            <w:r>
-              <w:t xml:space="preserve">0.158</w:t>
-            </w:r>
-          </w:p>
-        </w:tc>
-      </w:tr>
-      <w:tr>
-        <w:tc>
-          <w:p>
-            <w:pPr>
-              <w:pStyle w:val="Compact"/>
-              <w:jc w:val="left"/>
-            </w:pPr>
-            <w:r>
-              <w:t xml:space="preserve">Num. Helpers</w:t>
-            </w:r>
-          </w:p>
-        </w:tc>
-        <w:tc>
-          <w:p>
-            <w:pPr>
-              <w:pStyle w:val="Compact"/>
-              <w:jc w:val="left"/>
-            </w:pPr>
-            <w:r>
-              <w:t xml:space="preserve">0.873</w:t>
-            </w:r>
-          </w:p>
-        </w:tc>
-        <w:tc>
-          <w:p>
-            <w:pPr>
-              <w:pStyle w:val="Compact"/>
-              <w:jc w:val="left"/>
-            </w:pPr>
-            <w:r>
-              <w:t xml:space="preserve">0.466</w:t>
-            </w:r>
-          </w:p>
-        </w:tc>
-        <w:tc>
-          <w:p>
-            <w:pPr>
-              <w:pStyle w:val="Compact"/>
-              <w:jc w:val="left"/>
-            </w:pPr>
-            <w:r>
-              <w:t xml:space="preserve">1.874</w:t>
-            </w:r>
-          </w:p>
-        </w:tc>
-        <w:tc>
-          <w:p>
-            <w:pPr>
-              <w:pStyle w:val="Compact"/>
-              <w:jc w:val="left"/>
-            </w:pPr>
-            <w:r>
-              <w:t xml:space="preserve">0.061</w:t>
-            </w:r>
-          </w:p>
-        </w:tc>
-      </w:tr>
-      <w:tr>
-        <w:tc>
-          <w:p>
-            <w:pPr>
-              <w:pStyle w:val="Compact"/>
-              <w:jc w:val="left"/>
-            </w:pPr>
-            <w:r>
-              <w:t xml:space="preserve">TQ</w:t>
-            </w:r>
-          </w:p>
-        </w:tc>
-        <w:tc>
-          <w:p>
-            <w:pPr>
-              <w:pStyle w:val="Compact"/>
-              <w:jc w:val="left"/>
-            </w:pPr>
-            <w:r>
-              <w:t xml:space="preserve">-1.309</w:t>
+              <w:t xml:space="preserve">-1.231</w:t>
             </w:r>
           </w:p>
         </w:tc>
@@ -2382,18 +2382,18 @@
               <w:jc w:val="left"/>
             </w:pPr>
             <w:r>
-              <w:t xml:space="preserve">-1.395</w:t>
-            </w:r>
-          </w:p>
-        </w:tc>
-        <w:tc>
-          <w:p>
-            <w:pPr>
-              <w:pStyle w:val="Compact"/>
-              <w:jc w:val="left"/>
-            </w:pPr>
-            <w:r>
-              <w:t xml:space="preserve">0.163</w:t>
+              <w:t xml:space="preserve">-1.313</w:t>
+            </w:r>
+          </w:p>
+        </w:tc>
+        <w:tc>
+          <w:p>
+            <w:pPr>
+              <w:pStyle w:val="Compact"/>
+              <w:jc w:val="left"/>
+            </w:pPr>
+            <w:r>
+              <w:t xml:space="preserve">0.189</w:t>
             </w:r>
           </w:p>
         </w:tc>
@@ -2417,40 +2417,40 @@
               <w:jc w:val="left"/>
             </w:pPr>
             <w:r>
-              <w:t xml:space="preserve">-0.602</w:t>
-            </w:r>
-          </w:p>
-        </w:tc>
-        <w:tc>
-          <w:p>
-            <w:pPr>
-              <w:pStyle w:val="Compact"/>
-              <w:jc w:val="left"/>
-            </w:pPr>
-            <w:r>
-              <w:t xml:space="preserve">0.487</w:t>
-            </w:r>
-          </w:p>
-        </w:tc>
-        <w:tc>
-          <w:p>
-            <w:pPr>
-              <w:pStyle w:val="Compact"/>
-              <w:jc w:val="left"/>
-            </w:pPr>
-            <w:r>
-              <w:t xml:space="preserve">-1.238</w:t>
-            </w:r>
-          </w:p>
-        </w:tc>
-        <w:tc>
-          <w:p>
-            <w:pPr>
-              <w:pStyle w:val="Compact"/>
-              <w:jc w:val="left"/>
-            </w:pPr>
-            <w:r>
-              <w:t xml:space="preserve">0.216</w:t>
+              <w:t xml:space="preserve">-0.672</w:t>
+            </w:r>
+          </w:p>
+        </w:tc>
+        <w:tc>
+          <w:p>
+            <w:pPr>
+              <w:pStyle w:val="Compact"/>
+              <w:jc w:val="left"/>
+            </w:pPr>
+            <w:r>
+              <w:t xml:space="preserve">0.485</w:t>
+            </w:r>
+          </w:p>
+        </w:tc>
+        <w:tc>
+          <w:p>
+            <w:pPr>
+              <w:pStyle w:val="Compact"/>
+              <w:jc w:val="left"/>
+            </w:pPr>
+            <w:r>
+              <w:t xml:space="preserve">-1.385</w:t>
+            </w:r>
+          </w:p>
+        </w:tc>
+        <w:tc>
+          <w:p>
+            <w:pPr>
+              <w:pStyle w:val="Compact"/>
+              <w:jc w:val="left"/>
+            </w:pPr>
+            <w:r>
+              <w:t xml:space="preserve">0.166</w:t>
             </w:r>
           </w:p>
         </w:tc>
@@ -2583,40 +2583,40 @@
               <w:jc w:val="left"/>
             </w:pPr>
             <w:r>
-              <w:t xml:space="preserve">-0.588</w:t>
-            </w:r>
-          </w:p>
-        </w:tc>
-        <w:tc>
-          <w:p>
-            <w:pPr>
-              <w:pStyle w:val="Compact"/>
-              <w:jc w:val="left"/>
-            </w:pPr>
-            <w:r>
-              <w:t xml:space="preserve">0.783</w:t>
-            </w:r>
-          </w:p>
-        </w:tc>
-        <w:tc>
-          <w:p>
-            <w:pPr>
-              <w:pStyle w:val="Compact"/>
-              <w:jc w:val="left"/>
-            </w:pPr>
-            <w:r>
-              <w:t xml:space="preserve">-0.751</w:t>
-            </w:r>
-          </w:p>
-        </w:tc>
-        <w:tc>
-          <w:p>
-            <w:pPr>
-              <w:pStyle w:val="Compact"/>
-              <w:jc w:val="left"/>
-            </w:pPr>
-            <w:r>
-              <w:t xml:space="preserve">0.453</w:t>
+              <w:t xml:space="preserve">-0.573</w:t>
+            </w:r>
+          </w:p>
+        </w:tc>
+        <w:tc>
+          <w:p>
+            <w:pPr>
+              <w:pStyle w:val="Compact"/>
+              <w:jc w:val="left"/>
+            </w:pPr>
+            <w:r>
+              <w:t xml:space="preserve">0.823</w:t>
+            </w:r>
+          </w:p>
+        </w:tc>
+        <w:tc>
+          <w:p>
+            <w:pPr>
+              <w:pStyle w:val="Compact"/>
+              <w:jc w:val="left"/>
+            </w:pPr>
+            <w:r>
+              <w:t xml:space="preserve">-0.696</w:t>
+            </w:r>
+          </w:p>
+        </w:tc>
+        <w:tc>
+          <w:p>
+            <w:pPr>
+              <w:pStyle w:val="Compact"/>
+              <w:jc w:val="left"/>
+            </w:pPr>
+            <w:r>
+              <w:t xml:space="preserve">0.486</w:t>
             </w:r>
           </w:p>
         </w:tc>
@@ -2640,40 +2640,40 @@
               <w:jc w:val="left"/>
             </w:pPr>
             <w:r>
-              <w:t xml:space="preserve">0.517</w:t>
-            </w:r>
-          </w:p>
-        </w:tc>
-        <w:tc>
-          <w:p>
-            <w:pPr>
-              <w:pStyle w:val="Compact"/>
-              <w:jc w:val="left"/>
-            </w:pPr>
-            <w:r>
-              <w:t xml:space="preserve">0.19</w:t>
-            </w:r>
-          </w:p>
-        </w:tc>
-        <w:tc>
-          <w:p>
-            <w:pPr>
-              <w:pStyle w:val="Compact"/>
-              <w:jc w:val="left"/>
-            </w:pPr>
-            <w:r>
-              <w:t xml:space="preserve">2.718</w:t>
-            </w:r>
-          </w:p>
-        </w:tc>
-        <w:tc>
-          <w:p>
-            <w:pPr>
-              <w:pStyle w:val="Compact"/>
-              <w:jc w:val="left"/>
-            </w:pPr>
-            <w:r>
-              <w:t xml:space="preserve">0.007</w:t>
+              <w:t xml:space="preserve">0.518</w:t>
+            </w:r>
+          </w:p>
+        </w:tc>
+        <w:tc>
+          <w:p>
+            <w:pPr>
+              <w:pStyle w:val="Compact"/>
+              <w:jc w:val="left"/>
+            </w:pPr>
+            <w:r>
+              <w:t xml:space="preserve">0.207</w:t>
+            </w:r>
+          </w:p>
+        </w:tc>
+        <w:tc>
+          <w:p>
+            <w:pPr>
+              <w:pStyle w:val="Compact"/>
+              <w:jc w:val="left"/>
+            </w:pPr>
+            <w:r>
+              <w:t xml:space="preserve">2.499</w:t>
+            </w:r>
+          </w:p>
+        </w:tc>
+        <w:tc>
+          <w:p>
+            <w:pPr>
+              <w:pStyle w:val="Compact"/>
+              <w:jc w:val="left"/>
+            </w:pPr>
+            <w:r>
+              <w:t xml:space="preserve">0.012</w:t>
             </w:r>
           </w:p>
         </w:tc>
@@ -2697,29 +2697,29 @@
               <w:jc w:val="left"/>
             </w:pPr>
             <w:r>
-              <w:t xml:space="preserve">3.121</w:t>
-            </w:r>
-          </w:p>
-        </w:tc>
-        <w:tc>
-          <w:p>
-            <w:pPr>
-              <w:pStyle w:val="Compact"/>
-              <w:jc w:val="left"/>
-            </w:pPr>
-            <w:r>
-              <w:t xml:space="preserve">1.03</w:t>
-            </w:r>
-          </w:p>
-        </w:tc>
-        <w:tc>
-          <w:p>
-            <w:pPr>
-              <w:pStyle w:val="Compact"/>
-              <w:jc w:val="left"/>
-            </w:pPr>
-            <w:r>
-              <w:t xml:space="preserve">3.029</w:t>
+              <w:t xml:space="preserve">3.808</w:t>
+            </w:r>
+          </w:p>
+        </w:tc>
+        <w:tc>
+          <w:p>
+            <w:pPr>
+              <w:pStyle w:val="Compact"/>
+              <w:jc w:val="left"/>
+            </w:pPr>
+            <w:r>
+              <w:t xml:space="preserve">1.213</w:t>
+            </w:r>
+          </w:p>
+        </w:tc>
+        <w:tc>
+          <w:p>
+            <w:pPr>
+              <w:pStyle w:val="Compact"/>
+              <w:jc w:val="left"/>
+            </w:pPr>
+            <w:r>
+              <w:t xml:space="preserve">3.139</w:t>
             </w:r>
           </w:p>
         </w:tc>
@@ -2754,45 +2754,1071 @@
               <w:jc w:val="left"/>
             </w:pPr>
             <w:r>
-              <w:t xml:space="preserve">-0.638</w:t>
-            </w:r>
-          </w:p>
-        </w:tc>
-        <w:tc>
-          <w:p>
-            <w:pPr>
-              <w:pStyle w:val="Compact"/>
-              <w:jc w:val="left"/>
-            </w:pPr>
-            <w:r>
-              <w:t xml:space="preserve">0.226</w:t>
-            </w:r>
-          </w:p>
-        </w:tc>
-        <w:tc>
-          <w:p>
-            <w:pPr>
-              <w:pStyle w:val="Compact"/>
-              <w:jc w:val="left"/>
-            </w:pPr>
-            <w:r>
-              <w:t xml:space="preserve">-2.829</w:t>
-            </w:r>
-          </w:p>
-        </w:tc>
-        <w:tc>
-          <w:p>
-            <w:pPr>
-              <w:pStyle w:val="Compact"/>
-              <w:jc w:val="left"/>
-            </w:pPr>
-            <w:r>
-              <w:t xml:space="preserve">0.005</w:t>
+              <w:t xml:space="preserve">-0.746</w:t>
+            </w:r>
+          </w:p>
+        </w:tc>
+        <w:tc>
+          <w:p>
+            <w:pPr>
+              <w:pStyle w:val="Compact"/>
+              <w:jc w:val="left"/>
+            </w:pPr>
+            <w:r>
+              <w:t xml:space="preserve">0.261</w:t>
+            </w:r>
+          </w:p>
+        </w:tc>
+        <w:tc>
+          <w:p>
+            <w:pPr>
+              <w:pStyle w:val="Compact"/>
+              <w:jc w:val="left"/>
+            </w:pPr>
+            <w:r>
+              <w:t xml:space="preserve">-2.862</w:t>
+            </w:r>
+          </w:p>
+        </w:tc>
+        <w:tc>
+          <w:p>
+            <w:pPr>
+              <w:pStyle w:val="Compact"/>
+              <w:jc w:val="left"/>
+            </w:pPr>
+            <w:r>
+              <w:t xml:space="preserve">0.004</w:t>
             </w:r>
           </w:p>
         </w:tc>
       </w:tr>
     </w:tbl>
+    <w:p>
+      <w:r>
+        <w:rPr>
+          <w:b/>
+        </w:rPr>
+        <w:t xml:space="preserve">Table S4</w:t>
+      </w:r>
+      <w:r>
+        <w:t xml:space="preserve"> </w:t>
+      </w:r>
+      <w:r>
+        <w:t xml:space="preserve">Generalised linear mixed model output for analysis of parental condition on offspring sex ratio. We ran seperate models for mothers, fathers, and the mean body condition of both parents.</w:t>
+      </w:r>
+    </w:p>
+    <w:tbl>
+      <w:tblPr>
+        <w:tblStyle w:val="TableNormal"/>
+        <w:tblW w:type="pct" w:w="0.0"/>
+      </w:tblPr>
+      <w:tblGrid/>
+      <w:tr>
+        <w:tc>
+          <w:tcPr>
+            <w:tcBorders>
+              <w:bottom w:val="single"/>
+            </w:tcBorders>
+            <w:vAlign w:val="bottom"/>
+          </w:tcPr>
+          <w:p>
+            <w:pPr>
+              <w:pStyle w:val="Compact"/>
+            </w:pPr>
+          </w:p>
+        </w:tc>
+        <w:tc>
+          <w:tcPr>
+            <w:tcBorders>
+              <w:bottom w:val="single"/>
+            </w:tcBorders>
+            <w:vAlign w:val="bottom"/>
+          </w:tcPr>
+          <w:p>
+            <w:pPr>
+              <w:pStyle w:val="Compact"/>
+              <w:jc w:val="left"/>
+            </w:pPr>
+            <w:r>
+              <w:t xml:space="preserve">Estimate</w:t>
+            </w:r>
+          </w:p>
+        </w:tc>
+        <w:tc>
+          <w:tcPr>
+            <w:tcBorders>
+              <w:bottom w:val="single"/>
+            </w:tcBorders>
+            <w:vAlign w:val="bottom"/>
+          </w:tcPr>
+          <w:p>
+            <w:pPr>
+              <w:pStyle w:val="Compact"/>
+              <w:jc w:val="left"/>
+            </w:pPr>
+            <w:r>
+              <w:t xml:space="preserve">Std. Error</w:t>
+            </w:r>
+          </w:p>
+        </w:tc>
+        <w:tc>
+          <w:tcPr>
+            <w:tcBorders>
+              <w:bottom w:val="single"/>
+            </w:tcBorders>
+            <w:vAlign w:val="bottom"/>
+          </w:tcPr>
+          <w:p>
+            <w:pPr>
+              <w:pStyle w:val="Compact"/>
+              <w:jc w:val="left"/>
+            </w:pPr>
+            <w:r>
+              <w:t xml:space="preserve">z value</w:t>
+            </w:r>
+          </w:p>
+        </w:tc>
+        <w:tc>
+          <w:tcPr>
+            <w:tcBorders>
+              <w:bottom w:val="single"/>
+            </w:tcBorders>
+            <w:vAlign w:val="bottom"/>
+          </w:tcPr>
+          <w:p>
+            <w:pPr>
+              <w:pStyle w:val="Compact"/>
+              <w:jc w:val="left"/>
+            </w:pPr>
+            <w:r>
+              <w:t xml:space="preserve">P</w:t>
+            </w:r>
+          </w:p>
+        </w:tc>
+      </w:tr>
+      <w:tr>
+        <w:tc>
+          <w:p>
+            <w:pPr>
+              <w:pStyle w:val="Compact"/>
+              <w:jc w:val="left"/>
+            </w:pPr>
+            <w:r>
+              <w:t xml:space="preserve">Mothers</w:t>
+            </w:r>
+          </w:p>
+        </w:tc>
+        <w:tc>
+          <w:p>
+            <w:pPr>
+              <w:pStyle w:val="Compact"/>
+            </w:pPr>
+          </w:p>
+        </w:tc>
+        <w:tc>
+          <w:p>
+            <w:pPr>
+              <w:pStyle w:val="Compact"/>
+            </w:pPr>
+          </w:p>
+        </w:tc>
+        <w:tc>
+          <w:p>
+            <w:pPr>
+              <w:pStyle w:val="Compact"/>
+            </w:pPr>
+          </w:p>
+        </w:tc>
+        <w:tc>
+          <w:p>
+            <w:pPr>
+              <w:pStyle w:val="Compact"/>
+            </w:pPr>
+          </w:p>
+        </w:tc>
+      </w:tr>
+      <w:tr>
+        <w:tc>
+          <w:p>
+            <w:pPr>
+              <w:pStyle w:val="Compact"/>
+              <w:jc w:val="left"/>
+            </w:pPr>
+            <w:r>
+              <w:t xml:space="preserve">(Intercept)</w:t>
+            </w:r>
+          </w:p>
+        </w:tc>
+        <w:tc>
+          <w:p>
+            <w:pPr>
+              <w:pStyle w:val="Compact"/>
+              <w:jc w:val="left"/>
+            </w:pPr>
+            <w:r>
+              <w:t xml:space="preserve">-0.378</w:t>
+            </w:r>
+          </w:p>
+        </w:tc>
+        <w:tc>
+          <w:p>
+            <w:pPr>
+              <w:pStyle w:val="Compact"/>
+              <w:jc w:val="left"/>
+            </w:pPr>
+            <w:r>
+              <w:t xml:space="preserve">0.702</w:t>
+            </w:r>
+          </w:p>
+        </w:tc>
+        <w:tc>
+          <w:p>
+            <w:pPr>
+              <w:pStyle w:val="Compact"/>
+              <w:jc w:val="left"/>
+            </w:pPr>
+            <w:r>
+              <w:t xml:space="preserve">-0.539</w:t>
+            </w:r>
+          </w:p>
+        </w:tc>
+        <w:tc>
+          <w:p>
+            <w:pPr>
+              <w:pStyle w:val="Compact"/>
+              <w:jc w:val="left"/>
+            </w:pPr>
+            <w:r>
+              <w:t xml:space="preserve">0.59</w:t>
+            </w:r>
+          </w:p>
+        </w:tc>
+      </w:tr>
+      <w:tr>
+        <w:tc>
+          <w:p>
+            <w:pPr>
+              <w:pStyle w:val="Compact"/>
+              <w:jc w:val="left"/>
+            </w:pPr>
+            <w:r>
+              <w:t xml:space="preserve">Maternal condition</w:t>
+            </w:r>
+          </w:p>
+        </w:tc>
+        <w:tc>
+          <w:p>
+            <w:pPr>
+              <w:pStyle w:val="Compact"/>
+              <w:jc w:val="left"/>
+            </w:pPr>
+            <w:r>
+              <w:t xml:space="preserve">-0.084</w:t>
+            </w:r>
+          </w:p>
+        </w:tc>
+        <w:tc>
+          <w:p>
+            <w:pPr>
+              <w:pStyle w:val="Compact"/>
+              <w:jc w:val="left"/>
+            </w:pPr>
+            <w:r>
+              <w:t xml:space="preserve">0.452</w:t>
+            </w:r>
+          </w:p>
+        </w:tc>
+        <w:tc>
+          <w:p>
+            <w:pPr>
+              <w:pStyle w:val="Compact"/>
+              <w:jc w:val="left"/>
+            </w:pPr>
+            <w:r>
+              <w:t xml:space="preserve">-0.186</w:t>
+            </w:r>
+          </w:p>
+        </w:tc>
+        <w:tc>
+          <w:p>
+            <w:pPr>
+              <w:pStyle w:val="Compact"/>
+              <w:jc w:val="left"/>
+            </w:pPr>
+            <w:r>
+              <w:t xml:space="preserve">0.853</w:t>
+            </w:r>
+          </w:p>
+        </w:tc>
+      </w:tr>
+      <w:tr>
+        <w:tc>
+          <w:p>
+            <w:pPr>
+              <w:pStyle w:val="Compact"/>
+              <w:jc w:val="left"/>
+            </w:pPr>
+            <w:r>
+              <w:t xml:space="preserve">Maternal age</w:t>
+            </w:r>
+          </w:p>
+        </w:tc>
+        <w:tc>
+          <w:p>
+            <w:pPr>
+              <w:pStyle w:val="Compact"/>
+              <w:jc w:val="left"/>
+            </w:pPr>
+            <w:r>
+              <w:t xml:space="preserve">0.11</w:t>
+            </w:r>
+          </w:p>
+        </w:tc>
+        <w:tc>
+          <w:p>
+            <w:pPr>
+              <w:pStyle w:val="Compact"/>
+              <w:jc w:val="left"/>
+            </w:pPr>
+            <w:r>
+              <w:t xml:space="preserve">0.132</w:t>
+            </w:r>
+          </w:p>
+        </w:tc>
+        <w:tc>
+          <w:p>
+            <w:pPr>
+              <w:pStyle w:val="Compact"/>
+              <w:jc w:val="left"/>
+            </w:pPr>
+            <w:r>
+              <w:t xml:space="preserve">0.835</w:t>
+            </w:r>
+          </w:p>
+        </w:tc>
+        <w:tc>
+          <w:p>
+            <w:pPr>
+              <w:pStyle w:val="Compact"/>
+              <w:jc w:val="left"/>
+            </w:pPr>
+            <w:r>
+              <w:t xml:space="preserve">0.404</w:t>
+            </w:r>
+          </w:p>
+        </w:tc>
+      </w:tr>
+      <w:tr>
+        <w:tc>
+          <w:p>
+            <w:pPr>
+              <w:pStyle w:val="Compact"/>
+              <w:jc w:val="left"/>
+            </w:pPr>
+            <w:r>
+              <w:t xml:space="preserve">Num. Helpers</w:t>
+            </w:r>
+          </w:p>
+        </w:tc>
+        <w:tc>
+          <w:p>
+            <w:pPr>
+              <w:pStyle w:val="Compact"/>
+              <w:jc w:val="left"/>
+            </w:pPr>
+            <w:r>
+              <w:t xml:space="preserve">-0.403</w:t>
+            </w:r>
+          </w:p>
+        </w:tc>
+        <w:tc>
+          <w:p>
+            <w:pPr>
+              <w:pStyle w:val="Compact"/>
+              <w:jc w:val="left"/>
+            </w:pPr>
+            <w:r>
+              <w:t xml:space="preserve">0.563</w:t>
+            </w:r>
+          </w:p>
+        </w:tc>
+        <w:tc>
+          <w:p>
+            <w:pPr>
+              <w:pStyle w:val="Compact"/>
+              <w:jc w:val="left"/>
+            </w:pPr>
+            <w:r>
+              <w:t xml:space="preserve">-0.715</w:t>
+            </w:r>
+          </w:p>
+        </w:tc>
+        <w:tc>
+          <w:p>
+            <w:pPr>
+              <w:pStyle w:val="Compact"/>
+              <w:jc w:val="left"/>
+            </w:pPr>
+            <w:r>
+              <w:t xml:space="preserve">0.474</w:t>
+            </w:r>
+          </w:p>
+        </w:tc>
+      </w:tr>
+      <w:tr>
+        <w:tc>
+          <w:p>
+            <w:pPr>
+              <w:pStyle w:val="Compact"/>
+              <w:jc w:val="left"/>
+            </w:pPr>
+            <w:r>
+              <w:t xml:space="preserve">Fathers</w:t>
+            </w:r>
+          </w:p>
+        </w:tc>
+        <w:tc>
+          <w:p>
+            <w:pPr>
+              <w:pStyle w:val="Compact"/>
+            </w:pPr>
+          </w:p>
+        </w:tc>
+        <w:tc>
+          <w:p>
+            <w:pPr>
+              <w:pStyle w:val="Compact"/>
+            </w:pPr>
+          </w:p>
+        </w:tc>
+        <w:tc>
+          <w:p>
+            <w:pPr>
+              <w:pStyle w:val="Compact"/>
+            </w:pPr>
+          </w:p>
+        </w:tc>
+        <w:tc>
+          <w:p>
+            <w:pPr>
+              <w:pStyle w:val="Compact"/>
+            </w:pPr>
+          </w:p>
+        </w:tc>
+      </w:tr>
+      <w:tr>
+        <w:tc>
+          <w:p>
+            <w:pPr>
+              <w:pStyle w:val="Compact"/>
+              <w:jc w:val="left"/>
+            </w:pPr>
+            <w:r>
+              <w:t xml:space="preserve">(Intercept)</w:t>
+            </w:r>
+          </w:p>
+        </w:tc>
+        <w:tc>
+          <w:p>
+            <w:pPr>
+              <w:pStyle w:val="Compact"/>
+              <w:jc w:val="left"/>
+            </w:pPr>
+            <w:r>
+              <w:t xml:space="preserve">-0.026</w:t>
+            </w:r>
+          </w:p>
+        </w:tc>
+        <w:tc>
+          <w:p>
+            <w:pPr>
+              <w:pStyle w:val="Compact"/>
+              <w:jc w:val="left"/>
+            </w:pPr>
+            <w:r>
+              <w:t xml:space="preserve">0.759</w:t>
+            </w:r>
+          </w:p>
+        </w:tc>
+        <w:tc>
+          <w:p>
+            <w:pPr>
+              <w:pStyle w:val="Compact"/>
+              <w:jc w:val="left"/>
+            </w:pPr>
+            <w:r>
+              <w:t xml:space="preserve">-0.034</w:t>
+            </w:r>
+          </w:p>
+        </w:tc>
+        <w:tc>
+          <w:p>
+            <w:pPr>
+              <w:pStyle w:val="Compact"/>
+              <w:jc w:val="left"/>
+            </w:pPr>
+            <w:r>
+              <w:t xml:space="preserve">0.973</w:t>
+            </w:r>
+          </w:p>
+        </w:tc>
+      </w:tr>
+      <w:tr>
+        <w:tc>
+          <w:p>
+            <w:pPr>
+              <w:pStyle w:val="Compact"/>
+              <w:jc w:val="left"/>
+            </w:pPr>
+            <w:r>
+              <w:t xml:space="preserve">Paternal condition</w:t>
+            </w:r>
+          </w:p>
+        </w:tc>
+        <w:tc>
+          <w:p>
+            <w:pPr>
+              <w:pStyle w:val="Compact"/>
+              <w:jc w:val="left"/>
+            </w:pPr>
+            <w:r>
+              <w:t xml:space="preserve">-0.384</w:t>
+            </w:r>
+          </w:p>
+        </w:tc>
+        <w:tc>
+          <w:p>
+            <w:pPr>
+              <w:pStyle w:val="Compact"/>
+              <w:jc w:val="left"/>
+            </w:pPr>
+            <w:r>
+              <w:t xml:space="preserve">1.116</w:t>
+            </w:r>
+          </w:p>
+        </w:tc>
+        <w:tc>
+          <w:p>
+            <w:pPr>
+              <w:pStyle w:val="Compact"/>
+              <w:jc w:val="left"/>
+            </w:pPr>
+            <w:r>
+              <w:t xml:space="preserve">-0.344</w:t>
+            </w:r>
+          </w:p>
+        </w:tc>
+        <w:tc>
+          <w:p>
+            <w:pPr>
+              <w:pStyle w:val="Compact"/>
+              <w:jc w:val="left"/>
+            </w:pPr>
+            <w:r>
+              <w:t xml:space="preserve">0.731</w:t>
+            </w:r>
+          </w:p>
+        </w:tc>
+      </w:tr>
+      <w:tr>
+        <w:tc>
+          <w:p>
+            <w:pPr>
+              <w:pStyle w:val="Compact"/>
+              <w:jc w:val="left"/>
+            </w:pPr>
+            <w:r>
+              <w:t xml:space="preserve">Num. Helpers</w:t>
+            </w:r>
+          </w:p>
+        </w:tc>
+        <w:tc>
+          <w:p>
+            <w:pPr>
+              <w:pStyle w:val="Compact"/>
+              <w:jc w:val="left"/>
+            </w:pPr>
+            <w:r>
+              <w:t xml:space="preserve">-0.213</w:t>
+            </w:r>
+          </w:p>
+        </w:tc>
+        <w:tc>
+          <w:p>
+            <w:pPr>
+              <w:pStyle w:val="Compact"/>
+              <w:jc w:val="left"/>
+            </w:pPr>
+            <w:r>
+              <w:t xml:space="preserve">0.969</w:t>
+            </w:r>
+          </w:p>
+        </w:tc>
+        <w:tc>
+          <w:p>
+            <w:pPr>
+              <w:pStyle w:val="Compact"/>
+              <w:jc w:val="left"/>
+            </w:pPr>
+            <w:r>
+              <w:t xml:space="preserve">-0.22</w:t>
+            </w:r>
+          </w:p>
+        </w:tc>
+        <w:tc>
+          <w:p>
+            <w:pPr>
+              <w:pStyle w:val="Compact"/>
+              <w:jc w:val="left"/>
+            </w:pPr>
+            <w:r>
+              <w:t xml:space="preserve">0.826</w:t>
+            </w:r>
+          </w:p>
+        </w:tc>
+      </w:tr>
+      <w:tr>
+        <w:tc>
+          <w:p>
+            <w:pPr>
+              <w:pStyle w:val="Compact"/>
+              <w:jc w:val="left"/>
+            </w:pPr>
+            <w:r>
+              <w:t xml:space="preserve">Combined</w:t>
+            </w:r>
+          </w:p>
+        </w:tc>
+        <w:tc>
+          <w:p>
+            <w:pPr>
+              <w:pStyle w:val="Compact"/>
+            </w:pPr>
+          </w:p>
+        </w:tc>
+        <w:tc>
+          <w:p>
+            <w:pPr>
+              <w:pStyle w:val="Compact"/>
+            </w:pPr>
+          </w:p>
+        </w:tc>
+        <w:tc>
+          <w:p>
+            <w:pPr>
+              <w:pStyle w:val="Compact"/>
+            </w:pPr>
+          </w:p>
+        </w:tc>
+        <w:tc>
+          <w:p>
+            <w:pPr>
+              <w:pStyle w:val="Compact"/>
+            </w:pPr>
+          </w:p>
+        </w:tc>
+      </w:tr>
+      <w:tr>
+        <w:tc>
+          <w:p>
+            <w:pPr>
+              <w:pStyle w:val="Compact"/>
+              <w:jc w:val="left"/>
+            </w:pPr>
+            <w:r>
+              <w:t xml:space="preserve">(Intercept)</w:t>
+            </w:r>
+          </w:p>
+        </w:tc>
+        <w:tc>
+          <w:p>
+            <w:pPr>
+              <w:pStyle w:val="Compact"/>
+              <w:jc w:val="left"/>
+            </w:pPr>
+            <w:r>
+              <w:t xml:space="preserve">0.548</w:t>
+            </w:r>
+          </w:p>
+        </w:tc>
+        <w:tc>
+          <w:p>
+            <w:pPr>
+              <w:pStyle w:val="Compact"/>
+              <w:jc w:val="left"/>
+            </w:pPr>
+            <w:r>
+              <w:t xml:space="preserve">0.565</w:t>
+            </w:r>
+          </w:p>
+        </w:tc>
+        <w:tc>
+          <w:p>
+            <w:pPr>
+              <w:pStyle w:val="Compact"/>
+              <w:jc w:val="left"/>
+            </w:pPr>
+            <w:r>
+              <w:t xml:space="preserve">0.971</w:t>
+            </w:r>
+          </w:p>
+        </w:tc>
+        <w:tc>
+          <w:p>
+            <w:pPr>
+              <w:pStyle w:val="Compact"/>
+              <w:jc w:val="left"/>
+            </w:pPr>
+            <w:r>
+              <w:t xml:space="preserve">0.332</w:t>
+            </w:r>
+          </w:p>
+        </w:tc>
+      </w:tr>
+      <w:tr>
+        <w:tc>
+          <w:p>
+            <w:pPr>
+              <w:pStyle w:val="Compact"/>
+              <w:jc w:val="left"/>
+            </w:pPr>
+            <w:r>
+              <w:t xml:space="preserve">Parental condition</w:t>
+            </w:r>
+          </w:p>
+        </w:tc>
+        <w:tc>
+          <w:p>
+            <w:pPr>
+              <w:pStyle w:val="Compact"/>
+              <w:jc w:val="left"/>
+            </w:pPr>
+            <w:r>
+              <w:t xml:space="preserve">-0.792</w:t>
+            </w:r>
+          </w:p>
+        </w:tc>
+        <w:tc>
+          <w:p>
+            <w:pPr>
+              <w:pStyle w:val="Compact"/>
+              <w:jc w:val="left"/>
+            </w:pPr>
+            <w:r>
+              <w:t xml:space="preserve">0.47</w:t>
+            </w:r>
+          </w:p>
+        </w:tc>
+        <w:tc>
+          <w:p>
+            <w:pPr>
+              <w:pStyle w:val="Compact"/>
+              <w:jc w:val="left"/>
+            </w:pPr>
+            <w:r>
+              <w:t xml:space="preserve">-1.687</w:t>
+            </w:r>
+          </w:p>
+        </w:tc>
+        <w:tc>
+          <w:p>
+            <w:pPr>
+              <w:pStyle w:val="Compact"/>
+              <w:jc w:val="left"/>
+            </w:pPr>
+            <w:r>
+              <w:t xml:space="preserve">0.092</w:t>
+            </w:r>
+          </w:p>
+        </w:tc>
+      </w:tr>
+      <w:tr>
+        <w:tc>
+          <w:p>
+            <w:pPr>
+              <w:pStyle w:val="Compact"/>
+              <w:jc w:val="left"/>
+            </w:pPr>
+            <w:r>
+              <w:t xml:space="preserve">Maternal age</w:t>
+            </w:r>
+          </w:p>
+        </w:tc>
+        <w:tc>
+          <w:p>
+            <w:pPr>
+              <w:pStyle w:val="Compact"/>
+              <w:jc w:val="left"/>
+            </w:pPr>
+            <w:r>
+              <w:t xml:space="preserve">0.066</w:t>
+            </w:r>
+          </w:p>
+        </w:tc>
+        <w:tc>
+          <w:p>
+            <w:pPr>
+              <w:pStyle w:val="Compact"/>
+              <w:jc w:val="left"/>
+            </w:pPr>
+            <w:r>
+              <w:t xml:space="preserve">0.089</w:t>
+            </w:r>
+          </w:p>
+        </w:tc>
+        <w:tc>
+          <w:p>
+            <w:pPr>
+              <w:pStyle w:val="Compact"/>
+              <w:jc w:val="left"/>
+            </w:pPr>
+            <w:r>
+              <w:t xml:space="preserve">0.74</w:t>
+            </w:r>
+          </w:p>
+        </w:tc>
+        <w:tc>
+          <w:p>
+            <w:pPr>
+              <w:pStyle w:val="Compact"/>
+              <w:jc w:val="left"/>
+            </w:pPr>
+            <w:r>
+              <w:t xml:space="preserve">0.459</w:t>
+            </w:r>
+          </w:p>
+        </w:tc>
+      </w:tr>
+      <w:tr>
+        <w:tc>
+          <w:p>
+            <w:pPr>
+              <w:pStyle w:val="Compact"/>
+              <w:jc w:val="left"/>
+            </w:pPr>
+            <w:r>
+              <w:t xml:space="preserve">Paternal age</w:t>
+            </w:r>
+          </w:p>
+        </w:tc>
+        <w:tc>
+          <w:p>
+            <w:pPr>
+              <w:pStyle w:val="Compact"/>
+              <w:jc w:val="left"/>
+            </w:pPr>
+            <w:r>
+              <w:t xml:space="preserve">-0.134</w:t>
+            </w:r>
+          </w:p>
+        </w:tc>
+        <w:tc>
+          <w:p>
+            <w:pPr>
+              <w:pStyle w:val="Compact"/>
+              <w:jc w:val="left"/>
+            </w:pPr>
+            <w:r>
+              <w:t xml:space="preserve">0.087</w:t>
+            </w:r>
+          </w:p>
+        </w:tc>
+        <w:tc>
+          <w:p>
+            <w:pPr>
+              <w:pStyle w:val="Compact"/>
+              <w:jc w:val="left"/>
+            </w:pPr>
+            <w:r>
+              <w:t xml:space="preserve">-1.538</w:t>
+            </w:r>
+          </w:p>
+        </w:tc>
+        <w:tc>
+          <w:p>
+            <w:pPr>
+              <w:pStyle w:val="Compact"/>
+              <w:jc w:val="left"/>
+            </w:pPr>
+            <w:r>
+              <w:t xml:space="preserve">0.124</w:t>
+            </w:r>
+          </w:p>
+        </w:tc>
+      </w:tr>
+      <w:tr>
+        <w:tc>
+          <w:p>
+            <w:pPr>
+              <w:pStyle w:val="Compact"/>
+              <w:jc w:val="left"/>
+            </w:pPr>
+            <w:r>
+              <w:t xml:space="preserve">Num. Helpers</w:t>
+            </w:r>
+          </w:p>
+        </w:tc>
+        <w:tc>
+          <w:p>
+            <w:pPr>
+              <w:pStyle w:val="Compact"/>
+              <w:jc w:val="left"/>
+            </w:pPr>
+            <w:r>
+              <w:t xml:space="preserve">-0.242</w:t>
+            </w:r>
+          </w:p>
+        </w:tc>
+        <w:tc>
+          <w:p>
+            <w:pPr>
+              <w:pStyle w:val="Compact"/>
+              <w:jc w:val="left"/>
+            </w:pPr>
+            <w:r>
+              <w:t xml:space="preserve">0.372</w:t>
+            </w:r>
+          </w:p>
+        </w:tc>
+        <w:tc>
+          <w:p>
+            <w:pPr>
+              <w:pStyle w:val="Compact"/>
+              <w:jc w:val="left"/>
+            </w:pPr>
+            <w:r>
+              <w:t xml:space="preserve">-0.652</w:t>
+            </w:r>
+          </w:p>
+        </w:tc>
+        <w:tc>
+          <w:p>
+            <w:pPr>
+              <w:pStyle w:val="Compact"/>
+              <w:jc w:val="left"/>
+            </w:pPr>
+            <w:r>
+              <w:t xml:space="preserve">0.514</w:t>
+            </w:r>
+          </w:p>
+        </w:tc>
+      </w:tr>
+    </w:tbl>
+    <w:p>
+      <w:r>
+        <w:rPr>
+          <w:b/>
+        </w:rPr>
+        <w:t xml:space="preserve">Figure S1</w:t>
+      </w:r>
+      <w:r>
+        <w:t xml:space="preserve"> </w:t>
+      </w:r>
+      <w:r>
+        <w:t xml:space="preserve">Parental body condition in relation to sex ratio in the Seychelles warbler.</w:t>
+      </w:r>
+      <w:r>
+        <w:t xml:space="preserve"> </w:t>
+      </w:r>
+      <w:r>
+        <w:rPr>
+          <w:b/>
+        </w:rPr>
+        <w:t xml:space="preserve">A</w:t>
+      </w:r>
+      <w:r>
+        <w:t xml:space="preserve"> </w:t>
+      </w:r>
+      <w:r>
+        <w:t xml:space="preserve">Maternal and peternal body condition are not related to one another.</w:t>
+      </w:r>
+      <w:r>
+        <w:t xml:space="preserve"> </w:t>
+      </w:r>
+      <w:r>
+        <w:rPr>
+          <w:b/>
+        </w:rPr>
+        <w:t xml:space="preserve">B-D</w:t>
+      </w:r>
+      <w:r>
+        <w:t xml:space="preserve"> </w:t>
+      </w:r>
+      <w:r>
+        <w:t xml:space="preserve">Offspring sex ratio in relation to maternal (</w:t>
+      </w:r>
+      <w:r>
+        <w:rPr>
+          <w:b/>
+        </w:rPr>
+        <w:t xml:space="preserve">B</w:t>
+      </w:r>
+      <w:r>
+        <w:t xml:space="preserve">), paternal (</w:t>
+      </w:r>
+      <w:r>
+        <w:rPr>
+          <w:b/>
+        </w:rPr>
+        <w:t xml:space="preserve">C</w:t>
+      </w:r>
+      <w:r>
+        <w:t xml:space="preserve">) and mean parental body condition (</w:t>
+      </w:r>
+      <w:r>
+        <w:rPr>
+          <w:b/>
+        </w:rPr>
+        <w:t xml:space="preserve">D</w:t>
+      </w:r>
+      <w:r>
+        <w:t xml:space="preserve">). Individual points represent individual male (top) and female (bottom) offspring. Lines and shaded areas represent fitted values and 95% confidence limits from a logistic regression.</w:t>
+      </w:r>
+    </w:p>
+    <w:p>
+      <w:r>
+        <w:drawing>
+          <wp:inline>
+            <wp:extent cx="5440680" cy="5440680"/>
+            <wp:effectExtent b="0" l="0" r="0" t="0"/>
+            <wp:docPr descr="" id="1" name="Picture"/>
+            <a:graphic>
+              <a:graphicData uri="http://schemas.openxmlformats.org/drawingml/2006/picture">
+                <pic:pic>
+                  <pic:nvPicPr>
+                    <pic:cNvPr descr="../Figures/FigureS1-1.png" id="0" name="Picture"/>
+                    <pic:cNvPicPr>
+                      <a:picLocks noChangeArrowheads="1" noChangeAspect="1"/>
+                    </pic:cNvPicPr>
+                  </pic:nvPicPr>
+                  <pic:blipFill>
+                    <a:blip r:embed="rId21"/>
+                    <a:stretch>
+                      <a:fillRect/>
+                    </a:stretch>
+                  </pic:blipFill>
+                  <pic:spPr bwMode="auto">
+                    <a:xfrm>
+                      <a:off x="0" y="0"/>
+                      <a:ext cx="5440680" cy="5440680"/>
+                    </a:xfrm>
+                    <a:prstGeom prst="rect">
+                      <a:avLst/>
+                    </a:prstGeom>
+                    <a:noFill/>
+                    <a:ln w="9525">
+                      <a:noFill/>
+                      <a:headEnd/>
+                      <a:tailEnd/>
+                    </a:ln>
+                  </pic:spPr>
+                </pic:pic>
+              </a:graphicData>
+            </a:graphic>
+          </wp:inline>
+        </w:drawing>
+      </w:r>
+    </w:p>
     <w:sectPr>
       <w:footerReference w:type="default" r:id="rId8"/>
       <w:pgSz w:w="12240" w:h="15840"/>
@@ -3049,7 +4075,7 @@
     </w:lvl>
   </w:abstractNum>
   <w:abstractNum w:abstractNumId="990">
-    <w:nsid w:val="7761c5ca"/>
+    <w:nsid w:val="fcaafff2"/>
     <w:multiLevelType w:val="multilevel"/>
     <w:lvl w:ilvl="0">
       <w:numFmt w:val="bullet"/>

</xml_diff>

<commit_message>
Train edits - extra supplementary info added, main text edited
</commit_message>
<xml_diff>
--- a/Manuscript/Telomere_parentage_SOM.docx
+++ b/Manuscript/Telomere_parentage_SOM.docx
@@ -13,7 +13,7 @@
         <w:t xml:space="preserve"> </w:t>
       </w:r>
       <w:r>
-        <w:t xml:space="preserve">Generalised linear mixed model output for analysis of parental telomere length offspring sex ratio. We ran seperate models for mothers, fathers, and the mean telomere length of both parents.</w:t>
+        <w:t xml:space="preserve">Generalised linear mixed model output for analysis of parental telomere length offspring sex ratio. We ran separate models for mothers, fathers, and the mean telomere length of both parents.</w:t>
       </w:r>
     </w:p>
     <w:tbl>
@@ -1214,7 +1214,7 @@
         <w:t xml:space="preserve"> </w:t>
       </w:r>
       <w:r>
-        <w:t xml:space="preserve">Linear mixed model output showing the relaitonship between parental and offspring telomere length in the Seyhelles warbler. We ran seperate models mor mothers, fathers, and the mean telomere length of both parents.</w:t>
+        <w:t xml:space="preserve">Linear mixed model output showing the relationship between parental and offspring telomere length in the Seychelles warbler. We ran separate models for mothers, fathers, and the mean telomere length of both parents.</w:t>
       </w:r>
     </w:p>
     <w:tbl>
@@ -2472,7 +2472,7 @@
         <w:t xml:space="preserve"> </w:t>
       </w:r>
       <w:r>
-        <w:t xml:space="preserve">Generalised linear mixed model output showing the effects of telomere length and sex on survival to adulthood in juvneile Seychelles warblers.</w:t>
+        <w:t xml:space="preserve">Generalised linear mixed model output showing the effects of telomere length and sex on survival to adulthood in juvenile Seychelles warblers.</w:t>
       </w:r>
     </w:p>
     <w:tbl>
@@ -2795,6 +2795,11 @@
     </w:tbl>
     <w:p>
       <w:r>
+        <w:t xml:space="preserve">PAGEBREAK</w:t>
+      </w:r>
+    </w:p>
+    <w:p>
+      <w:r>
         <w:rPr>
           <w:b/>
         </w:rPr>
@@ -2804,7 +2809,7 @@
         <w:t xml:space="preserve"> </w:t>
       </w:r>
       <w:r>
-        <w:t xml:space="preserve">Generalised linear mixed model output for analysis of parental condition on offspring sex ratio. We ran seperate models for mothers, fathers, and the mean body condition of both parents.</w:t>
+        <w:t xml:space="preserve">Generalised linear mixed model output for analysis of parental condition on offspring sex ratio. We ran separate models for mothers, fathers, and the mean body condition of both parents.</w:t>
       </w:r>
     </w:p>
     <w:tbl>
@@ -3706,16 +3711,21 @@
     </w:tbl>
     <w:p>
       <w:r>
+        <w:t xml:space="preserve">PAGEBREAK</w:t>
+      </w:r>
+    </w:p>
+    <w:p>
+      <w:r>
         <w:rPr>
           <w:b/>
         </w:rPr>
-        <w:t xml:space="preserve">Figure S2</w:t>
+        <w:t xml:space="preserve">Figure S1</w:t>
       </w:r>
       <w:r>
         <w:t xml:space="preserve"> </w:t>
       </w:r>
       <w:r>
-        <w:t xml:space="preserve">Parental body condition in relation to sex ratio in the Seychelles warbler.</w:t>
+        <w:t xml:space="preserve">Offspring sex ratio in relation to parental telomere length and</w:t>
       </w:r>
       <w:r>
         <w:t xml:space="preserve"> </w:t>
@@ -3730,22 +3740,10 @@
         <w:t xml:space="preserve"> </w:t>
       </w:r>
       <w:r>
-        <w:t xml:space="preserve">Maternal and peternal body condition are not related to one another.</w:t>
+        <w:t xml:space="preserve">presence of siblings in the natal territory, and</w:t>
       </w:r>
       <w:r>
         <w:t xml:space="preserve"> </w:t>
-      </w:r>
-      <w:r>
-        <w:rPr>
-          <w:b/>
-        </w:rPr>
-        <w:t xml:space="preserve">B-D</w:t>
-      </w:r>
-      <w:r>
-        <w:t xml:space="preserve"> </w:t>
-      </w:r>
-      <w:r>
-        <w:t xml:space="preserve">Offspring sex ratio in relation to maternal (</w:t>
       </w:r>
       <w:r>
         <w:rPr>
@@ -3754,25 +3752,40 @@
         <w:t xml:space="preserve">B</w:t>
       </w:r>
       <w:r>
-        <w:t xml:space="preserve">), paternal (</w:t>
+        <w:t xml:space="preserve"> </w:t>
+      </w:r>
+      <w:r>
+        <w:t xml:space="preserve">maternal breeding status in the Seychelles warbler. In both plots, lines and shaded areas reflect model fits and 95% confidence limits from logistic regressions. In</w:t>
+      </w:r>
+      <w:r>
+        <w:t xml:space="preserve"> </w:t>
       </w:r>
       <w:r>
         <w:rPr>
           <w:b/>
         </w:rPr>
-        <w:t xml:space="preserve">C</w:t>
-      </w:r>
-      <w:r>
-        <w:t xml:space="preserve">) and mean parental body condition (</w:t>
+        <w:t xml:space="preserve">A</w:t>
+      </w:r>
+      <w:r>
+        <w:t xml:space="preserve"> </w:t>
+      </w:r>
+      <w:r>
+        <w:t xml:space="preserve">the relationship between mean parental telomere length and offspring sex ratio is plotted separately for offspring that are raised with (solid red line) and without (dashed blue line) a sibling. In</w:t>
+      </w:r>
+      <w:r>
+        <w:t xml:space="preserve"> </w:t>
       </w:r>
       <w:r>
         <w:rPr>
           <w:b/>
         </w:rPr>
-        <w:t xml:space="preserve">D</w:t>
-      </w:r>
-      <w:r>
-        <w:t xml:space="preserve">). Individual points represent individual male (top) and female (bottom) offspring. Lines and shaded areas represent fitted values and 95% confidence limits from a logistic regression.</w:t>
+        <w:t xml:space="preserve">B</w:t>
+      </w:r>
+      <w:r>
+        <w:t xml:space="preserve"> </w:t>
+      </w:r>
+      <w:r>
+        <w:t xml:space="preserve">the relationship between maternal telomere length and sex ratio is plotted separately for offspring raised by mothers that were dominant females (red, solid line), and co-breeders (blue, dashed line).</w:t>
       </w:r>
     </w:p>
     <w:p>
@@ -3821,6 +3834,11 @@
     </w:p>
     <w:p>
       <w:r>
+        <w:t xml:space="preserve">PAGEBREAK</w:t>
+      </w:r>
+    </w:p>
+    <w:p>
+      <w:r>
         <w:rPr>
           <w:b/>
         </w:rPr>
@@ -3830,7 +3848,7 @@
         <w:t xml:space="preserve"> </w:t>
       </w:r>
       <w:r>
-        <w:t xml:space="preserve">Parental body condition in relation to sex ratio in the Seychelles warbler.</w:t>
+        <w:t xml:space="preserve">Telomere length and sex ratio in nestling Seychelles warblers.</w:t>
       </w:r>
       <w:r>
         <w:t xml:space="preserve"> </w:t>
@@ -3845,22 +3863,10 @@
         <w:t xml:space="preserve"> </w:t>
       </w:r>
       <w:r>
-        <w:t xml:space="preserve">Maternal and peternal body condition are not related to one another.</w:t>
+        <w:t xml:space="preserve">Nestling sex ratio and mean parental telomere length. Sample size was not large enough to run a mixed model, but a logistic regression suggested a marginally non-significant relationship between parental telomere length and offspring sex (P = 0.08).</w:t>
       </w:r>
       <w:r>
         <w:t xml:space="preserve"> </w:t>
-      </w:r>
-      <w:r>
-        <w:rPr>
-          <w:b/>
-        </w:rPr>
-        <w:t xml:space="preserve">B-D</w:t>
-      </w:r>
-      <w:r>
-        <w:t xml:space="preserve"> </w:t>
-      </w:r>
-      <w:r>
-        <w:t xml:space="preserve">Offspring sex ratio in relation to maternal (</w:t>
       </w:r>
       <w:r>
         <w:rPr>
@@ -3869,7 +3875,13 @@
         <w:t xml:space="preserve">B</w:t>
       </w:r>
       <w:r>
-        <w:t xml:space="preserve">), paternal (</w:t>
+        <w:t xml:space="preserve"> </w:t>
+      </w:r>
+      <w:r>
+        <w:t xml:space="preserve">Nestling telomere length in relation to mean parental telomere length (linear regression, P = 0.31).</w:t>
+      </w:r>
+      <w:r>
+        <w:t xml:space="preserve"> </w:t>
       </w:r>
       <w:r>
         <w:rPr>
@@ -3878,16 +3890,40 @@
         <w:t xml:space="preserve">C</w:t>
       </w:r>
       <w:r>
-        <w:t xml:space="preserve">) and mean parental body condition (</w:t>
+        <w:t xml:space="preserve"> </w:t>
+      </w:r>
+      <w:r>
+        <w:t xml:space="preserve">Nestling telomere length and survival to adulthood (logistic regression, P = 0.90). Lines and shaded areas represent fitted values and 95% confidence limits from logistic and linear regressions, and in</w:t>
+      </w:r>
+      <w:r>
+        <w:t xml:space="preserve"> </w:t>
       </w:r>
       <w:r>
         <w:rPr>
           <w:b/>
         </w:rPr>
-        <w:t xml:space="preserve">D</w:t>
-      </w:r>
-      <w:r>
-        <w:t xml:space="preserve">). Individual points represent individual male (top) and female (bottom) offspring. Lines and shaded areas represent fitted values and 95% confidence limits from a logistic regression.</w:t>
+        <w:t xml:space="preserve">B</w:t>
+      </w:r>
+      <w:r>
+        <w:t xml:space="preserve"> </w:t>
+      </w:r>
+      <w:r>
+        <w:t xml:space="preserve">and</w:t>
+      </w:r>
+      <w:r>
+        <w:t xml:space="preserve"> </w:t>
+      </w:r>
+      <w:r>
+        <w:rPr>
+          <w:b/>
+        </w:rPr>
+        <w:t xml:space="preserve">C</w:t>
+      </w:r>
+      <w:r>
+        <w:t xml:space="preserve"> </w:t>
+      </w:r>
+      <w:r>
+        <w:t xml:space="preserve">relationships are plotted separately for males (blue, dashed lines) and females (red, solid lines).</w:t>
       </w:r>
     </w:p>
     <w:p>
@@ -3908,6 +3944,219 @@
                   </pic:nvPicPr>
                   <pic:blipFill>
                     <a:blip r:embed="rId22"/>
+                    <a:stretch>
+                      <a:fillRect/>
+                    </a:stretch>
+                  </pic:blipFill>
+                  <pic:spPr bwMode="auto">
+                    <a:xfrm>
+                      <a:off x="0" y="0"/>
+                      <a:ext cx="5440680" cy="5440680"/>
+                    </a:xfrm>
+                    <a:prstGeom prst="rect">
+                      <a:avLst/>
+                    </a:prstGeom>
+                    <a:noFill/>
+                    <a:ln w="9525">
+                      <a:noFill/>
+                      <a:headEnd/>
+                      <a:tailEnd/>
+                    </a:ln>
+                  </pic:spPr>
+                </pic:pic>
+              </a:graphicData>
+            </a:graphic>
+          </wp:inline>
+        </w:drawing>
+      </w:r>
+    </w:p>
+    <w:p>
+      <w:r>
+        <w:t xml:space="preserve">PAGEBREAK</w:t>
+      </w:r>
+    </w:p>
+    <w:p>
+      <w:r>
+        <w:rPr>
+          <w:b/>
+        </w:rPr>
+        <w:t xml:space="preserve">Figure S3</w:t>
+      </w:r>
+      <w:r>
+        <w:t xml:space="preserve"> </w:t>
+      </w:r>
+      <w:r>
+        <w:t xml:space="preserve">Maternal telomere length in relation to territory quality, including</w:t>
+      </w:r>
+      <w:r>
+        <w:t xml:space="preserve"> </w:t>
+      </w:r>
+      <w:r>
+        <w:rPr>
+          <w:b/>
+        </w:rPr>
+        <w:t xml:space="preserve">A</w:t>
+      </w:r>
+      <w:r>
+        <w:t xml:space="preserve"> </w:t>
+      </w:r>
+      <w:r>
+        <w:t xml:space="preserve">all years, and</w:t>
+      </w:r>
+      <w:r>
+        <w:t xml:space="preserve"> </w:t>
+      </w:r>
+      <w:r>
+        <w:rPr>
+          <w:b/>
+        </w:rPr>
+        <w:t xml:space="preserve">B</w:t>
+      </w:r>
+      <w:r>
+        <w:t xml:space="preserve"> </w:t>
+      </w:r>
+      <w:r>
+        <w:t xml:space="preserve">only telomere measurements taken before the year 2000.</w:t>
+      </w:r>
+    </w:p>
+    <w:p>
+      <w:r>
+        <w:drawing>
+          <wp:inline>
+            <wp:extent cx="5440680" cy="5440680"/>
+            <wp:effectExtent b="0" l="0" r="0" t="0"/>
+            <wp:docPr descr="" id="1" name="Picture"/>
+            <a:graphic>
+              <a:graphicData uri="http://schemas.openxmlformats.org/drawingml/2006/picture">
+                <pic:pic>
+                  <pic:nvPicPr>
+                    <pic:cNvPr descr="../Figures/FigureS3-1.png" id="0" name="Picture"/>
+                    <pic:cNvPicPr>
+                      <a:picLocks noChangeArrowheads="1" noChangeAspect="1"/>
+                    </pic:cNvPicPr>
+                  </pic:nvPicPr>
+                  <pic:blipFill>
+                    <a:blip r:embed="rId23"/>
+                    <a:stretch>
+                      <a:fillRect/>
+                    </a:stretch>
+                  </pic:blipFill>
+                  <pic:spPr bwMode="auto">
+                    <a:xfrm>
+                      <a:off x="0" y="0"/>
+                      <a:ext cx="5440680" cy="5440680"/>
+                    </a:xfrm>
+                    <a:prstGeom prst="rect">
+                      <a:avLst/>
+                    </a:prstGeom>
+                    <a:noFill/>
+                    <a:ln w="9525">
+                      <a:noFill/>
+                      <a:headEnd/>
+                      <a:tailEnd/>
+                    </a:ln>
+                  </pic:spPr>
+                </pic:pic>
+              </a:graphicData>
+            </a:graphic>
+          </wp:inline>
+        </w:drawing>
+      </w:r>
+    </w:p>
+    <w:p>
+      <w:r>
+        <w:t xml:space="preserve">PAGEBREAK</w:t>
+      </w:r>
+    </w:p>
+    <w:p>
+      <w:r>
+        <w:rPr>
+          <w:b/>
+        </w:rPr>
+        <w:t xml:space="preserve">Figure S4</w:t>
+      </w:r>
+      <w:r>
+        <w:t xml:space="preserve"> </w:t>
+      </w:r>
+      <w:r>
+        <w:t xml:space="preserve">Parental body condition in relation to sex ratio in the Seychelles warbler.</w:t>
+      </w:r>
+      <w:r>
+        <w:t xml:space="preserve"> </w:t>
+      </w:r>
+      <w:r>
+        <w:rPr>
+          <w:b/>
+        </w:rPr>
+        <w:t xml:space="preserve">A</w:t>
+      </w:r>
+      <w:r>
+        <w:t xml:space="preserve"> </w:t>
+      </w:r>
+      <w:r>
+        <w:t xml:space="preserve">Maternal and paternal body condition are not related to one another.</w:t>
+      </w:r>
+      <w:r>
+        <w:t xml:space="preserve"> </w:t>
+      </w:r>
+      <w:r>
+        <w:rPr>
+          <w:b/>
+        </w:rPr>
+        <w:t xml:space="preserve">B-D</w:t>
+      </w:r>
+      <w:r>
+        <w:t xml:space="preserve"> </w:t>
+      </w:r>
+      <w:r>
+        <w:t xml:space="preserve">Offspring sex ratio in relation to maternal (</w:t>
+      </w:r>
+      <w:r>
+        <w:rPr>
+          <w:b/>
+        </w:rPr>
+        <w:t xml:space="preserve">B</w:t>
+      </w:r>
+      <w:r>
+        <w:t xml:space="preserve">), paternal (</w:t>
+      </w:r>
+      <w:r>
+        <w:rPr>
+          <w:b/>
+        </w:rPr>
+        <w:t xml:space="preserve">C</w:t>
+      </w:r>
+      <w:r>
+        <w:t xml:space="preserve">) and mean parental body condition (</w:t>
+      </w:r>
+      <w:r>
+        <w:rPr>
+          <w:b/>
+        </w:rPr>
+        <w:t xml:space="preserve">D</w:t>
+      </w:r>
+      <w:r>
+        <w:t xml:space="preserve">). Individual points represent individual male (top) and female (bottom) offspring. Lines and shaded areas represent fitted values and 95% confidence limits from a logistic regression.</w:t>
+      </w:r>
+    </w:p>
+    <w:p>
+      <w:r>
+        <w:drawing>
+          <wp:inline>
+            <wp:extent cx="5440680" cy="5440680"/>
+            <wp:effectExtent b="0" l="0" r="0" t="0"/>
+            <wp:docPr descr="" id="1" name="Picture"/>
+            <a:graphic>
+              <a:graphicData uri="http://schemas.openxmlformats.org/drawingml/2006/picture">
+                <pic:pic>
+                  <pic:nvPicPr>
+                    <pic:cNvPr descr="../Figures/FigureS4-1.png" id="0" name="Picture"/>
+                    <pic:cNvPicPr>
+                      <a:picLocks noChangeArrowheads="1" noChangeAspect="1"/>
+                    </pic:cNvPicPr>
+                  </pic:nvPicPr>
+                  <pic:blipFill>
+                    <a:blip r:embed="rId24"/>
                     <a:stretch>
                       <a:fillRect/>
                     </a:stretch>
@@ -4190,7 +4439,7 @@
     </w:lvl>
   </w:abstractNum>
   <w:abstractNum w:abstractNumId="990">
-    <w:nsid w:val="5196d21c"/>
+    <w:nsid w:val="2c5c6816"/>
     <w:multiLevelType w:val="multilevel"/>
     <w:lvl w:ilvl="0">
       <w:numFmt w:val="bullet"/>

</xml_diff>